<commit_message>
mais php mas falta me testar, nao consigo sem algumas paginas tipo o list_products
</commit_message>
<xml_diff>
--- a/documentos/Relatório_1.docx
+++ b/documentos/Relatório_1.docx
@@ -206,6 +206,7 @@
           <w:lang w:val="pt-PT" w:eastAsia="en-US"/>
         </w:rPr>
       </w:pPr>
+      <w:proofErr w:type="spellStart"/>
       <w:r>
         <w:rPr>
           <w:rFonts w:eastAsiaTheme="minorHAnsi"/>
@@ -213,8 +214,29 @@
           <w:szCs w:val="40"/>
           <w:lang w:val="pt-PT" w:eastAsia="en-US"/>
         </w:rPr>
-        <w:t>Pharmacy Platform</w:t>
-      </w:r>
+        <w:t>Pharmacy</w:t>
+      </w:r>
+      <w:proofErr w:type="spellEnd"/>
+      <w:r>
+        <w:rPr>
+          <w:rFonts w:eastAsiaTheme="minorHAnsi"/>
+          <w:sz w:val="40"/>
+          <w:szCs w:val="40"/>
+          <w:lang w:val="pt-PT" w:eastAsia="en-US"/>
+        </w:rPr>
+        <w:t xml:space="preserve"> </w:t>
+      </w:r>
+      <w:proofErr w:type="spellStart"/>
+      <w:r>
+        <w:rPr>
+          <w:rFonts w:eastAsiaTheme="minorHAnsi"/>
+          <w:sz w:val="40"/>
+          <w:szCs w:val="40"/>
+          <w:lang w:val="pt-PT" w:eastAsia="en-US"/>
+        </w:rPr>
+        <w:t>Platform</w:t>
+      </w:r>
+      <w:proofErr w:type="spellEnd"/>
     </w:p>
     <w:p>
       <w:pPr>
@@ -572,8 +594,9 @@
           <w:bCs/>
           <w:lang w:val="pt-PT" w:eastAsia="en-US"/>
         </w:rPr>
-        <w:t>Curricular Unit</w:t>
-      </w:r>
+        <w:t xml:space="preserve">Curricular </w:t>
+      </w:r>
+      <w:proofErr w:type="spellStart"/>
       <w:r>
         <w:rPr>
           <w:rFonts w:eastAsiaTheme="minorHAnsi"/>
@@ -581,6 +604,16 @@
           <w:bCs/>
           <w:lang w:val="pt-PT" w:eastAsia="en-US"/>
         </w:rPr>
+        <w:t>Unit</w:t>
+      </w:r>
+      <w:proofErr w:type="spellEnd"/>
+      <w:r>
+        <w:rPr>
+          <w:rFonts w:eastAsiaTheme="minorHAnsi"/>
+          <w:b/>
+          <w:bCs/>
+          <w:lang w:val="pt-PT" w:eastAsia="en-US"/>
+        </w:rPr>
         <w:t>:</w:t>
       </w:r>
       <w:r>
@@ -590,17 +623,35 @@
         </w:rPr>
         <w:t xml:space="preserve"> </w:t>
       </w:r>
+      <w:proofErr w:type="spellStart"/>
       <w:r>
         <w:rPr>
           <w:rFonts w:eastAsiaTheme="minorHAnsi"/>
           <w:lang w:val="pt-PT" w:eastAsia="en-US"/>
         </w:rPr>
-        <w:t>Information Systems</w:t>
-      </w:r>
-    </w:p>
-    <w:p>
-      <w:pPr>
-        <w:pStyle w:val="PargrafodaLista"/>
+        <w:t>Information</w:t>
+      </w:r>
+      <w:proofErr w:type="spellEnd"/>
+      <w:r>
+        <w:rPr>
+          <w:rFonts w:eastAsiaTheme="minorHAnsi"/>
+          <w:lang w:val="pt-PT" w:eastAsia="en-US"/>
+        </w:rPr>
+        <w:t xml:space="preserve"> </w:t>
+      </w:r>
+      <w:proofErr w:type="spellStart"/>
+      <w:r>
+        <w:rPr>
+          <w:rFonts w:eastAsiaTheme="minorHAnsi"/>
+          <w:lang w:val="pt-PT" w:eastAsia="en-US"/>
+        </w:rPr>
+        <w:t>Systems</w:t>
+      </w:r>
+      <w:proofErr w:type="spellEnd"/>
+    </w:p>
+    <w:p>
+      <w:pPr>
+        <w:pStyle w:val="ListParagraph"/>
         <w:numPr>
           <w:ilvl w:val="0"/>
           <w:numId w:val="5"/>
@@ -628,7 +679,7 @@
     </w:p>
     <w:p>
       <w:pPr>
-        <w:pStyle w:val="PargrafodaLista"/>
+        <w:pStyle w:val="ListParagraph"/>
         <w:ind w:left="1440"/>
         <w:jc w:val="both"/>
         <w:rPr>
@@ -829,8 +880,16 @@
         <w:rPr>
           <w:rFonts w:ascii="Times New Roman" w:hAnsi="Times New Roman" w:cs="Times New Roman"/>
         </w:rPr>
-        <w:t xml:space="preserve"> and an identification number that is assigned to him after his registration;</w:t>
-      </w:r>
+        <w:t xml:space="preserve"> and an identification number that is assigned to him after his </w:t>
+      </w:r>
+      <w:proofErr w:type="gramStart"/>
+      <w:r>
+        <w:rPr>
+          <w:rFonts w:ascii="Times New Roman" w:hAnsi="Times New Roman" w:cs="Times New Roman"/>
+        </w:rPr>
+        <w:t>registration;</w:t>
+      </w:r>
+      <w:proofErr w:type="gramEnd"/>
     </w:p>
     <w:p>
       <w:pPr>
@@ -857,8 +916,16 @@
         <w:rPr>
           <w:rFonts w:ascii="Times New Roman" w:hAnsi="Times New Roman" w:cs="Times New Roman"/>
         </w:rPr>
-        <w:t xml:space="preserve"> an identification number, name, price and description must be stored;</w:t>
-      </w:r>
+        <w:t xml:space="preserve"> an identification number, name, price and description must be </w:t>
+      </w:r>
+      <w:proofErr w:type="gramStart"/>
+      <w:r>
+        <w:rPr>
+          <w:rFonts w:ascii="Times New Roman" w:hAnsi="Times New Roman" w:cs="Times New Roman"/>
+        </w:rPr>
+        <w:t>stored;</w:t>
+      </w:r>
+      <w:proofErr w:type="gramEnd"/>
     </w:p>
     <w:p>
       <w:pPr>
@@ -877,8 +944,16 @@
         <w:rPr>
           <w:rFonts w:ascii="Times New Roman" w:hAnsi="Times New Roman" w:cs="Times New Roman"/>
         </w:rPr>
-        <w:t>covid-19</w:t>
-      </w:r>
+        <w:t>covid-</w:t>
+      </w:r>
+      <w:proofErr w:type="gramStart"/>
+      <w:r>
+        <w:rPr>
+          <w:rFonts w:ascii="Times New Roman" w:hAnsi="Times New Roman" w:cs="Times New Roman"/>
+        </w:rPr>
+        <w:t>19</w:t>
+      </w:r>
+      <w:proofErr w:type="gramEnd"/>
       <w:r>
         <w:rPr>
           <w:rFonts w:ascii="Times New Roman" w:hAnsi="Times New Roman" w:cs="Times New Roman"/>
@@ -897,7 +972,14 @@
         <w:rPr>
           <w:rFonts w:ascii="Times New Roman" w:hAnsi="Times New Roman" w:cs="Times New Roman"/>
         </w:rPr>
-        <w:t xml:space="preserve"> an identification number and name must be stored. A product belongs to a single category but there may be a category with no associated products or have several associated products</w:t>
+        <w:t xml:space="preserve"> an identification number and name must be stored. A product belongs to a single category but there may be a category with no associated products or have several associated </w:t>
+      </w:r>
+      <w:proofErr w:type="gramStart"/>
+      <w:r>
+        <w:rPr>
+          <w:rFonts w:ascii="Times New Roman" w:hAnsi="Times New Roman" w:cs="Times New Roman"/>
+        </w:rPr>
+        <w:t>products</w:t>
       </w:r>
       <w:r>
         <w:rPr>
@@ -905,6 +987,7 @@
         </w:rPr>
         <w:t>;</w:t>
       </w:r>
+      <w:proofErr w:type="gramEnd"/>
     </w:p>
     <w:p>
       <w:pPr>
@@ -975,6 +1058,7 @@
         </w:rPr>
         <w:t xml:space="preserve">a single </w:t>
       </w:r>
+      <w:proofErr w:type="gramStart"/>
       <w:r>
         <w:rPr>
           <w:rFonts w:ascii="Times New Roman" w:hAnsi="Times New Roman" w:cs="Times New Roman"/>
@@ -987,6 +1071,7 @@
         </w:rPr>
         <w:t>;</w:t>
       </w:r>
+      <w:proofErr w:type="gramEnd"/>
     </w:p>
     <w:p>
       <w:pPr>
@@ -1073,8 +1158,16 @@
         <w:rPr>
           <w:rFonts w:ascii="Times New Roman" w:hAnsi="Times New Roman" w:cs="Times New Roman"/>
         </w:rPr>
-        <w:t xml:space="preserve"> wrote the prescription;</w:t>
-      </w:r>
+        <w:t xml:space="preserve"> wrote the </w:t>
+      </w:r>
+      <w:proofErr w:type="gramStart"/>
+      <w:r>
+        <w:rPr>
+          <w:rFonts w:ascii="Times New Roman" w:hAnsi="Times New Roman" w:cs="Times New Roman"/>
+        </w:rPr>
+        <w:t>prescription;</w:t>
+      </w:r>
+      <w:proofErr w:type="gramEnd"/>
     </w:p>
     <w:p>
       <w:pPr>
@@ -1119,8 +1212,16 @@
         <w:rPr>
           <w:rFonts w:ascii="Times New Roman" w:hAnsi="Times New Roman" w:cs="Times New Roman"/>
         </w:rPr>
-        <w:t>, role</w:t>
-      </w:r>
+        <w:t xml:space="preserve">, </w:t>
+      </w:r>
+      <w:proofErr w:type="gramStart"/>
+      <w:r>
+        <w:rPr>
+          <w:rFonts w:ascii="Times New Roman" w:hAnsi="Times New Roman" w:cs="Times New Roman"/>
+        </w:rPr>
+        <w:t>role</w:t>
+      </w:r>
+      <w:proofErr w:type="gramEnd"/>
       <w:r>
         <w:rPr>
           <w:rFonts w:ascii="Times New Roman" w:hAnsi="Times New Roman" w:cs="Times New Roman"/>
@@ -1197,7 +1298,14 @@
         <w:rPr>
           <w:rFonts w:ascii="Times New Roman" w:hAnsi="Times New Roman" w:cs="Times New Roman"/>
         </w:rPr>
-        <w:t>to several orders</w:t>
+        <w:t xml:space="preserve">to several </w:t>
+      </w:r>
+      <w:proofErr w:type="gramStart"/>
+      <w:r>
+        <w:rPr>
+          <w:rFonts w:ascii="Times New Roman" w:hAnsi="Times New Roman" w:cs="Times New Roman"/>
+        </w:rPr>
+        <w:t>orders</w:t>
       </w:r>
       <w:r>
         <w:rPr>
@@ -1205,6 +1313,7 @@
         </w:rPr>
         <w:t>;</w:t>
       </w:r>
+      <w:proofErr w:type="gramEnd"/>
     </w:p>
     <w:p>
       <w:pPr>
@@ -1231,7 +1340,49 @@
         <w:rPr>
           <w:rFonts w:ascii="Times New Roman" w:hAnsi="Times New Roman" w:cs="Times New Roman"/>
         </w:rPr>
-        <w:t>, a unique code, company name, address, e-mail and a phone number should be stored. A supplier sells several products of several categories, so there is a minimum quantity of products;</w:t>
+        <w:t xml:space="preserve">, a unique code, company name, address, </w:t>
+      </w:r>
+      <w:proofErr w:type="gramStart"/>
+      <w:r>
+        <w:rPr>
+          <w:rFonts w:ascii="Times New Roman" w:hAnsi="Times New Roman" w:cs="Times New Roman"/>
+        </w:rPr>
+        <w:t>e-mail</w:t>
+      </w:r>
+      <w:proofErr w:type="gramEnd"/>
+      <w:r>
+        <w:rPr>
+          <w:rFonts w:ascii="Times New Roman" w:hAnsi="Times New Roman" w:cs="Times New Roman"/>
+        </w:rPr>
+        <w:t xml:space="preserve"> and a phone number should be stored. A supplier sells several products of several categories</w:t>
+      </w:r>
+      <w:r>
+        <w:rPr>
+          <w:rFonts w:ascii="Times New Roman" w:hAnsi="Times New Roman" w:cs="Times New Roman"/>
+        </w:rPr>
+        <w:t xml:space="preserve">; </w:t>
+      </w:r>
+      <w:proofErr w:type="gramStart"/>
+      <w:r>
+        <w:rPr>
+          <w:rFonts w:ascii="Times New Roman" w:hAnsi="Times New Roman" w:cs="Times New Roman"/>
+          <w:highlight w:val="darkGray"/>
+        </w:rPr>
+        <w:t>so</w:t>
+      </w:r>
+      <w:proofErr w:type="gramEnd"/>
+      <w:r>
+        <w:rPr>
+          <w:rFonts w:ascii="Times New Roman" w:hAnsi="Times New Roman" w:cs="Times New Roman"/>
+          <w:highlight w:val="darkGray"/>
+        </w:rPr>
+        <w:t xml:space="preserve"> there is a minimum quantity of products</w:t>
+      </w:r>
+      <w:r>
+        <w:rPr>
+          <w:rFonts w:ascii="Times New Roman" w:hAnsi="Times New Roman" w:cs="Times New Roman"/>
+        </w:rPr>
+        <w:t>;</w:t>
       </w:r>
       <w:r>
         <w:rPr>
@@ -1244,7 +1395,87 @@
           <w:rFonts w:ascii="Times New Roman" w:hAnsi="Times New Roman" w:cs="Times New Roman"/>
           <w:highlight w:val="yellow"/>
         </w:rPr>
-        <w:t>(acrescentar a cena dos employ pediram produtos aos suppliers)</w:t>
+        <w:t>(</w:t>
+      </w:r>
+      <w:proofErr w:type="spellStart"/>
+      <w:r>
+        <w:rPr>
+          <w:rFonts w:ascii="Times New Roman" w:hAnsi="Times New Roman" w:cs="Times New Roman"/>
+          <w:highlight w:val="yellow"/>
+        </w:rPr>
+        <w:t>acrescentar</w:t>
+      </w:r>
+      <w:proofErr w:type="spellEnd"/>
+      <w:r>
+        <w:rPr>
+          <w:rFonts w:ascii="Times New Roman" w:hAnsi="Times New Roman" w:cs="Times New Roman"/>
+          <w:highlight w:val="yellow"/>
+        </w:rPr>
+        <w:t xml:space="preserve"> a </w:t>
+      </w:r>
+      <w:proofErr w:type="spellStart"/>
+      <w:r>
+        <w:rPr>
+          <w:rFonts w:ascii="Times New Roman" w:hAnsi="Times New Roman" w:cs="Times New Roman"/>
+          <w:highlight w:val="yellow"/>
+        </w:rPr>
+        <w:t>cena</w:t>
+      </w:r>
+      <w:proofErr w:type="spellEnd"/>
+      <w:r>
+        <w:rPr>
+          <w:rFonts w:ascii="Times New Roman" w:hAnsi="Times New Roman" w:cs="Times New Roman"/>
+          <w:highlight w:val="yellow"/>
+        </w:rPr>
+        <w:t xml:space="preserve"> dos employ </w:t>
+      </w:r>
+      <w:proofErr w:type="spellStart"/>
+      <w:r>
+        <w:rPr>
+          <w:rFonts w:ascii="Times New Roman" w:hAnsi="Times New Roman" w:cs="Times New Roman"/>
+          <w:highlight w:val="yellow"/>
+        </w:rPr>
+        <w:t>pediram</w:t>
+      </w:r>
+      <w:proofErr w:type="spellEnd"/>
+      <w:r>
+        <w:rPr>
+          <w:rFonts w:ascii="Times New Roman" w:hAnsi="Times New Roman" w:cs="Times New Roman"/>
+          <w:highlight w:val="yellow"/>
+        </w:rPr>
+        <w:t xml:space="preserve"> </w:t>
+      </w:r>
+      <w:proofErr w:type="spellStart"/>
+      <w:r>
+        <w:rPr>
+          <w:rFonts w:ascii="Times New Roman" w:hAnsi="Times New Roman" w:cs="Times New Roman"/>
+          <w:highlight w:val="yellow"/>
+        </w:rPr>
+        <w:t>produtos</w:t>
+      </w:r>
+      <w:proofErr w:type="spellEnd"/>
+      <w:r>
+        <w:rPr>
+          <w:rFonts w:ascii="Times New Roman" w:hAnsi="Times New Roman" w:cs="Times New Roman"/>
+          <w:highlight w:val="yellow"/>
+        </w:rPr>
+        <w:t xml:space="preserve"> </w:t>
+      </w:r>
+      <w:proofErr w:type="spellStart"/>
+      <w:r>
+        <w:rPr>
+          <w:rFonts w:ascii="Times New Roman" w:hAnsi="Times New Roman" w:cs="Times New Roman"/>
+          <w:highlight w:val="yellow"/>
+        </w:rPr>
+        <w:t>aos</w:t>
+      </w:r>
+      <w:proofErr w:type="spellEnd"/>
+      <w:r>
+        <w:rPr>
+          <w:rFonts w:ascii="Times New Roman" w:hAnsi="Times New Roman" w:cs="Times New Roman"/>
+          <w:highlight w:val="yellow"/>
+        </w:rPr>
+        <w:t xml:space="preserve"> suppliers)</w:t>
       </w:r>
     </w:p>
     <w:p>
@@ -1326,7 +1557,14 @@
         <w:rPr>
           <w:rFonts w:ascii="Times New Roman" w:hAnsi="Times New Roman" w:cs="Times New Roman"/>
         </w:rPr>
-        <w:t xml:space="preserve"> one product can belong to several orders</w:t>
+        <w:t xml:space="preserve"> one product can belong to several </w:t>
+      </w:r>
+      <w:proofErr w:type="gramStart"/>
+      <w:r>
+        <w:rPr>
+          <w:rFonts w:ascii="Times New Roman" w:hAnsi="Times New Roman" w:cs="Times New Roman"/>
+        </w:rPr>
+        <w:t>orders</w:t>
       </w:r>
       <w:r>
         <w:rPr>
@@ -1334,6 +1572,7 @@
         </w:rPr>
         <w:t>;</w:t>
       </w:r>
+      <w:proofErr w:type="gramEnd"/>
     </w:p>
     <w:p>
       <w:pPr>
@@ -1443,7 +1682,7 @@
     </w:p>
     <w:p>
       <w:pPr>
-        <w:pStyle w:val="PargrafodaLista"/>
+        <w:pStyle w:val="ListParagraph"/>
         <w:numPr>
           <w:ilvl w:val="0"/>
           <w:numId w:val="4"/>
@@ -1464,26 +1703,26 @@
         </w:rPr>
         <w:lastRenderedPageBreak/>
         <w:drawing>
-          <wp:anchor distT="0" distB="0" distL="114300" distR="114300" simplePos="0" relativeHeight="251660288" behindDoc="1" locked="0" layoutInCell="1" allowOverlap="1" wp14:anchorId="3D538EA1" wp14:editId="530745DB">
+          <wp:anchor distT="0" distB="0" distL="114300" distR="114300" simplePos="0" relativeHeight="251660288" behindDoc="1" locked="0" layoutInCell="1" allowOverlap="1" wp14:anchorId="14A82D6A" wp14:editId="2FE127E2">
             <wp:simplePos x="0" y="0"/>
             <wp:positionH relativeFrom="column">
-              <wp:posOffset>-1398905</wp:posOffset>
+              <wp:posOffset>-1360805</wp:posOffset>
             </wp:positionH>
             <wp:positionV relativeFrom="paragraph">
-              <wp:posOffset>2065020</wp:posOffset>
+              <wp:posOffset>1911985</wp:posOffset>
             </wp:positionV>
-            <wp:extent cx="8533765" cy="5115560"/>
-            <wp:effectExtent l="0" t="5397" r="0" b="0"/>
+            <wp:extent cx="8208010" cy="4920615"/>
+            <wp:effectExtent l="5397" t="0" r="7938" b="7937"/>
             <wp:wrapTight wrapText="bothSides">
               <wp:wrapPolygon edited="0">
-                <wp:start x="-14" y="21577"/>
-                <wp:lineTo x="21540" y="21577"/>
-                <wp:lineTo x="21540" y="101"/>
-                <wp:lineTo x="-14" y="101"/>
-                <wp:lineTo x="-14" y="21577"/>
+                <wp:start x="14" y="21624"/>
+                <wp:lineTo x="21571" y="21624"/>
+                <wp:lineTo x="21571" y="49"/>
+                <wp:lineTo x="14" y="49"/>
+                <wp:lineTo x="14" y="21624"/>
               </wp:wrapPolygon>
             </wp:wrapTight>
-            <wp:docPr id="2" name="Picture 2" descr="Diagram&#10;&#10;Description automatically generated"/>
+            <wp:docPr id="3" name="Picture 3" descr="Diagram&#10;&#10;Description automatically generated"/>
             <wp:cNvGraphicFramePr>
               <a:graphicFrameLocks xmlns:a="http://schemas.openxmlformats.org/drawingml/2006/main" noChangeAspect="1"/>
             </wp:cNvGraphicFramePr>
@@ -1491,7 +1730,7 @@
               <a:graphicData uri="http://schemas.openxmlformats.org/drawingml/2006/picture">
                 <pic:pic xmlns:pic="http://schemas.openxmlformats.org/drawingml/2006/picture">
                   <pic:nvPicPr>
-                    <pic:cNvPr id="2" name="Picture 2" descr="Diagram&#10;&#10;Description automatically generated"/>
+                    <pic:cNvPr id="3" name="Picture 3" descr="Diagram&#10;&#10;Description automatically generated"/>
                     <pic:cNvPicPr>
                       <a:picLocks noChangeAspect="1" noChangeArrowheads="1"/>
                     </pic:cNvPicPr>
@@ -1512,7 +1751,7 @@
                   <pic:spPr bwMode="auto">
                     <a:xfrm rot="5400000">
                       <a:off x="0" y="0"/>
-                      <a:ext cx="8533765" cy="5115560"/>
+                      <a:ext cx="8208010" cy="4920615"/>
                     </a:xfrm>
                     <a:prstGeom prst="rect">
                       <a:avLst/>
@@ -1525,10 +1764,10 @@
                 </pic:pic>
               </a:graphicData>
             </a:graphic>
-            <wp14:sizeRelH relativeFrom="margin">
+            <wp14:sizeRelH relativeFrom="page">
               <wp14:pctWidth>0</wp14:pctWidth>
             </wp14:sizeRelH>
-            <wp14:sizeRelV relativeFrom="margin">
+            <wp14:sizeRelV relativeFrom="page">
               <wp14:pctHeight>0</wp14:pctHeight>
             </wp14:sizeRelV>
           </wp:anchor>
@@ -1543,17 +1782,10 @@
           <w:szCs w:val="24"/>
           <w:lang w:val="pt-PT"/>
         </w:rPr>
-        <w:t>UML Diagram</w:t>
-      </w:r>
-    </w:p>
-    <w:p>
-      <w:pPr>
-        <w:pStyle w:val="PargrafodaLista"/>
-        <w:numPr>
-          <w:ilvl w:val="0"/>
-          <w:numId w:val="3"/>
-        </w:numPr>
-        <w:jc w:val="both"/>
+        <w:t xml:space="preserve">UML </w:t>
+      </w:r>
+      <w:proofErr w:type="spellStart"/>
+      <w:r>
         <w:rPr>
           <w:rFonts w:ascii="Times New Roman" w:hAnsi="Times New Roman" w:cs="Times New Roman"/>
           <w:b/>
@@ -1562,8 +1794,13 @@
           <w:szCs w:val="24"/>
           <w:lang w:val="pt-PT"/>
         </w:rPr>
-      </w:pPr>
-      <w:r>
+        <w:t>Diagram</w:t>
+      </w:r>
+      <w:proofErr w:type="spellEnd"/>
+    </w:p>
+    <w:p>
+      <w:pPr>
+        <w:jc w:val="both"/>
         <w:rPr>
           <w:rFonts w:ascii="Times New Roman" w:hAnsi="Times New Roman" w:cs="Times New Roman"/>
           <w:b/>
@@ -1572,412 +1809,85 @@
           <w:szCs w:val="24"/>
           <w:lang w:val="pt-PT"/>
         </w:rPr>
-        <w:lastRenderedPageBreak/>
-        <w:t>Relational Model</w:t>
-      </w:r>
-    </w:p>
-    <w:p>
-      <w:pPr>
-        <w:ind w:left="360"/>
-        <w:jc w:val="both"/>
-        <w:rPr>
-          <w:rFonts w:ascii="Times New Roman" w:hAnsi="Times New Roman" w:cs="Times New Roman"/>
-        </w:rPr>
-      </w:pPr>
-    </w:p>
-    <w:p>
-      <w:pPr>
-        <w:jc w:val="both"/>
-        <w:rPr>
-          <w:rFonts w:ascii="Times New Roman" w:hAnsi="Times New Roman" w:cs="Times New Roman"/>
-        </w:rPr>
-      </w:pPr>
-      <w:r>
-        <w:rPr>
-          <w:rFonts w:ascii="Times New Roman" w:hAnsi="Times New Roman" w:cs="Times New Roman"/>
-        </w:rPr>
-        <w:t>[Disjoint generalization → Object-oriented approach]</w:t>
-      </w:r>
-    </w:p>
-    <w:p>
-      <w:pPr>
-        <w:jc w:val="both"/>
-        <w:rPr>
-          <w:rFonts w:ascii="Times New Roman" w:hAnsi="Times New Roman" w:cs="Times New Roman"/>
-        </w:rPr>
-      </w:pPr>
-      <w:r>
+      </w:pPr>
+    </w:p>
+    <w:p>
+      <w:pPr>
+        <w:pStyle w:val="ListParagraph"/>
+        <w:numPr>
+          <w:ilvl w:val="0"/>
+          <w:numId w:val="3"/>
+        </w:numPr>
+        <w:jc w:val="both"/>
         <w:rPr>
           <w:rFonts w:ascii="Times New Roman" w:hAnsi="Times New Roman" w:cs="Times New Roman"/>
           <w:b/>
           <w:bCs/>
-        </w:rPr>
-        <w:t>Employee</w:t>
-      </w:r>
-      <w:r>
-        <w:rPr>
-          <w:rFonts w:ascii="Times New Roman" w:hAnsi="Times New Roman" w:cs="Times New Roman"/>
-        </w:rPr>
-        <w:t xml:space="preserve"> (</w:t>
-      </w:r>
-      <w:r>
-        <w:rPr>
-          <w:rFonts w:ascii="Times New Roman" w:hAnsi="Times New Roman" w:cs="Times New Roman"/>
-          <w:u w:val="single"/>
-        </w:rPr>
-        <w:t>id_employee</w:t>
-      </w:r>
-      <w:r>
-        <w:rPr>
-          <w:rFonts w:ascii="Times New Roman" w:hAnsi="Times New Roman" w:cs="Times New Roman"/>
-        </w:rPr>
-        <w:t xml:space="preserve">, name, phone_num, e-mail, address, password, role) </w:t>
-      </w:r>
-    </w:p>
-    <w:p>
-      <w:pPr>
-        <w:jc w:val="both"/>
-        <w:rPr>
-          <w:rFonts w:ascii="Times New Roman" w:hAnsi="Times New Roman" w:cs="Times New Roman"/>
-        </w:rPr>
-      </w:pPr>
-      <w:r>
-        <w:rPr>
-          <w:rFonts w:ascii="Times New Roman" w:hAnsi="Times New Roman" w:cs="Times New Roman"/>
-        </w:rPr>
-        <w:t>{NOT NULL (name, phone_num, e-mail, password, role)}</w:t>
-      </w:r>
-      <w:r>
-        <w:rPr>
-          <w:rFonts w:ascii="Times New Roman" w:hAnsi="Times New Roman" w:cs="Times New Roman"/>
-        </w:rPr>
-        <w:t xml:space="preserve"> </w:t>
-      </w:r>
-    </w:p>
-    <w:p>
-      <w:pPr>
-        <w:jc w:val="both"/>
-        <w:rPr>
-          <w:rFonts w:ascii="Times New Roman" w:hAnsi="Times New Roman" w:cs="Times New Roman"/>
-        </w:rPr>
-      </w:pPr>
-      <w:r>
-        <w:rPr>
-          <w:rFonts w:ascii="Times New Roman" w:hAnsi="Times New Roman" w:cs="Times New Roman"/>
-        </w:rPr>
-        <w:t xml:space="preserve">{UNIQUE (phone_num, e-mail)} </w:t>
-      </w:r>
-    </w:p>
-    <w:p>
-      <w:pPr>
-        <w:jc w:val="both"/>
-        <w:rPr>
-          <w:rFonts w:ascii="Times New Roman" w:hAnsi="Times New Roman" w:cs="Times New Roman"/>
-        </w:rPr>
-      </w:pPr>
-      <w:r>
-        <w:rPr>
-          <w:rFonts w:ascii="Times New Roman" w:hAnsi="Times New Roman" w:cs="Times New Roman"/>
-        </w:rPr>
-        <w:t>{CHECK (</w:t>
-      </w:r>
-      <w:r>
-        <w:rPr>
-          <w:rFonts w:ascii="Times New Roman" w:hAnsi="Times New Roman" w:cs="Times New Roman"/>
-        </w:rPr>
-        <w:t>role</w:t>
-      </w:r>
-      <w:r>
-        <w:rPr>
-          <w:rFonts w:ascii="Times New Roman" w:hAnsi="Times New Roman" w:cs="Times New Roman"/>
-        </w:rPr>
-        <w:t xml:space="preserve"> = ‘emp’</w:t>
-      </w:r>
-      <w:r>
-        <w:rPr>
-          <w:rFonts w:ascii="Times New Roman" w:hAnsi="Times New Roman" w:cs="Times New Roman"/>
-        </w:rPr>
-        <w:t>)}</w:t>
-      </w:r>
-    </w:p>
-    <w:p>
-      <w:pPr>
-        <w:jc w:val="both"/>
-        <w:rPr>
-          <w:rFonts w:ascii="Times New Roman" w:hAnsi="Times New Roman" w:cs="Times New Roman"/>
-          <w:u w:val="single"/>
-        </w:rPr>
-      </w:pPr>
+          <w:sz w:val="24"/>
+          <w:szCs w:val="24"/>
+          <w:lang w:val="pt-PT"/>
+        </w:rPr>
+      </w:pPr>
+      <w:proofErr w:type="spellStart"/>
       <w:r>
         <w:rPr>
           <w:rFonts w:ascii="Times New Roman" w:hAnsi="Times New Roman" w:cs="Times New Roman"/>
           <w:b/>
           <w:bCs/>
-        </w:rPr>
-        <w:t xml:space="preserve">Customer </w:t>
-      </w:r>
-      <w:r>
-        <w:rPr>
-          <w:rFonts w:ascii="Times New Roman" w:hAnsi="Times New Roman" w:cs="Times New Roman"/>
-        </w:rPr>
-        <w:t>(</w:t>
-      </w:r>
-      <w:r>
-        <w:rPr>
-          <w:rFonts w:ascii="Times New Roman" w:hAnsi="Times New Roman" w:cs="Times New Roman"/>
-          <w:u w:val="single"/>
-        </w:rPr>
-        <w:t>id_c</w:t>
-      </w:r>
-      <w:r>
-        <w:rPr>
-          <w:rFonts w:ascii="Times New Roman" w:hAnsi="Times New Roman" w:cs="Times New Roman"/>
-          <w:u w:val="single"/>
-        </w:rPr>
-        <w:t>u</w:t>
-      </w:r>
-      <w:r>
-        <w:rPr>
-          <w:rFonts w:ascii="Times New Roman" w:hAnsi="Times New Roman" w:cs="Times New Roman"/>
-          <w:u w:val="single"/>
-        </w:rPr>
-        <w:t>st</w:t>
-      </w:r>
-      <w:r>
-        <w:rPr>
-          <w:rFonts w:ascii="Times New Roman" w:hAnsi="Times New Roman" w:cs="Times New Roman"/>
-          <w:u w:val="single"/>
-        </w:rPr>
-        <w:t>o</w:t>
-      </w:r>
-      <w:r>
-        <w:rPr>
-          <w:rFonts w:ascii="Times New Roman" w:hAnsi="Times New Roman" w:cs="Times New Roman"/>
-          <w:u w:val="single"/>
-        </w:rPr>
-        <w:t>mer</w:t>
-      </w:r>
-      <w:r>
-        <w:rPr>
-          <w:rFonts w:ascii="Times New Roman" w:hAnsi="Times New Roman" w:cs="Times New Roman"/>
-        </w:rPr>
-        <w:t>, name, phone_num, e-mail, address, city, password</w:t>
-      </w:r>
-      <w:r>
-        <w:rPr>
-          <w:rFonts w:ascii="Times New Roman" w:hAnsi="Times New Roman" w:cs="Times New Roman"/>
-        </w:rPr>
-        <w:t>, VAT_n</w:t>
-      </w:r>
-      <w:r>
-        <w:rPr>
-          <w:rFonts w:ascii="Times New Roman" w:hAnsi="Times New Roman" w:cs="Times New Roman"/>
-        </w:rPr>
-        <w:t xml:space="preserve">um, role) </w:t>
-      </w:r>
-    </w:p>
-    <w:p>
-      <w:pPr>
-        <w:jc w:val="both"/>
-        <w:rPr>
-          <w:rFonts w:ascii="Times New Roman" w:hAnsi="Times New Roman" w:cs="Times New Roman"/>
-        </w:rPr>
-      </w:pPr>
-      <w:r>
-        <w:rPr>
-          <w:rFonts w:ascii="Times New Roman" w:hAnsi="Times New Roman" w:cs="Times New Roman"/>
-        </w:rPr>
-        <w:t>{NOT NULL (name, phone_num, e-mail, address, city, password, VAT_num, role)}</w:t>
-      </w:r>
-    </w:p>
-    <w:p>
-      <w:pPr>
-        <w:jc w:val="both"/>
-        <w:rPr>
-          <w:rFonts w:ascii="Times New Roman" w:hAnsi="Times New Roman" w:cs="Times New Roman"/>
+          <w:sz w:val="24"/>
+          <w:szCs w:val="24"/>
           <w:lang w:val="pt-PT"/>
         </w:rPr>
-      </w:pPr>
-      <w:r>
-        <w:rPr>
-          <w:rFonts w:ascii="Times New Roman" w:hAnsi="Times New Roman" w:cs="Times New Roman"/>
-          <w:lang w:val="pt-PT"/>
-        </w:rPr>
-        <w:t>{UNIQUE (VAT_num</w:t>
-      </w:r>
-      <w:r>
-        <w:rPr>
-          <w:rFonts w:ascii="Times New Roman" w:hAnsi="Times New Roman" w:cs="Times New Roman"/>
-          <w:lang w:val="pt-PT"/>
-        </w:rPr>
-        <w:t xml:space="preserve">, </w:t>
-      </w:r>
-      <w:r>
-        <w:rPr>
-          <w:rFonts w:ascii="Times New Roman" w:hAnsi="Times New Roman" w:cs="Times New Roman"/>
-          <w:lang w:val="pt-PT"/>
-        </w:rPr>
-        <w:t xml:space="preserve">phone_num, e-mail)} </w:t>
-      </w:r>
-    </w:p>
-    <w:p>
-      <w:pPr>
-        <w:jc w:val="both"/>
-        <w:rPr>
-          <w:rFonts w:ascii="Times New Roman" w:hAnsi="Times New Roman" w:cs="Times New Roman"/>
-        </w:rPr>
-      </w:pPr>
-      <w:r>
-        <w:rPr>
-          <w:rFonts w:ascii="Times New Roman" w:hAnsi="Times New Roman" w:cs="Times New Roman"/>
-        </w:rPr>
-        <w:t>{CHECK (role = ‘cust’}</w:t>
-      </w:r>
-    </w:p>
-    <w:p>
-      <w:pPr>
-        <w:jc w:val="both"/>
-        <w:rPr>
-          <w:rFonts w:ascii="Times New Roman" w:hAnsi="Times New Roman" w:cs="Times New Roman"/>
-          <w:u w:val="single"/>
-        </w:rPr>
-      </w:pPr>
+        <w:lastRenderedPageBreak/>
+        <w:t>Relational</w:t>
+      </w:r>
+      <w:proofErr w:type="spellEnd"/>
       <w:r>
         <w:rPr>
           <w:rFonts w:ascii="Times New Roman" w:hAnsi="Times New Roman" w:cs="Times New Roman"/>
           <w:b/>
           <w:bCs/>
-        </w:rPr>
-        <w:t>Suplier</w:t>
-      </w:r>
-      <w:r>
-        <w:rPr>
-          <w:rFonts w:ascii="Times New Roman" w:hAnsi="Times New Roman" w:cs="Times New Roman"/>
-        </w:rPr>
-        <w:t xml:space="preserve"> (</w:t>
-      </w:r>
-      <w:r>
-        <w:rPr>
-          <w:rFonts w:ascii="Times New Roman" w:hAnsi="Times New Roman" w:cs="Times New Roman"/>
-          <w:u w:val="single"/>
-        </w:rPr>
-        <w:t>id_suplier</w:t>
-      </w:r>
-      <w:r>
-        <w:rPr>
-          <w:rFonts w:ascii="Times New Roman" w:hAnsi="Times New Roman" w:cs="Times New Roman"/>
-        </w:rPr>
-        <w:t>, name, phone_num, e-mail, address</w:t>
-      </w:r>
-      <w:r>
-        <w:rPr>
-          <w:rFonts w:ascii="Times New Roman" w:hAnsi="Times New Roman" w:cs="Times New Roman"/>
-          <w:u w:val="single"/>
-        </w:rPr>
-        <w:t xml:space="preserve">) </w:t>
-      </w:r>
-    </w:p>
-    <w:p>
-      <w:pPr>
-        <w:jc w:val="both"/>
-        <w:rPr>
-          <w:rFonts w:ascii="Times New Roman" w:hAnsi="Times New Roman" w:cs="Times New Roman"/>
-        </w:rPr>
-      </w:pPr>
-      <w:r>
-        <w:rPr>
-          <w:rFonts w:ascii="Times New Roman" w:hAnsi="Times New Roman" w:cs="Times New Roman"/>
-        </w:rPr>
-        <w:t>{NOT NULL (name, phone_num, e-mail)}</w:t>
-      </w:r>
-    </w:p>
-    <w:p>
-      <w:pPr>
-        <w:jc w:val="both"/>
-        <w:rPr>
-          <w:rFonts w:ascii="Times New Roman" w:hAnsi="Times New Roman" w:cs="Times New Roman"/>
-        </w:rPr>
-      </w:pPr>
-      <w:r>
-        <w:rPr>
-          <w:rFonts w:ascii="Times New Roman" w:hAnsi="Times New Roman" w:cs="Times New Roman"/>
-        </w:rPr>
-        <w:t>{UNIQUE (phone_num, e-mail)}</w:t>
-      </w:r>
-      <w:r>
-        <w:rPr>
-          <w:rFonts w:ascii="Times New Roman" w:hAnsi="Times New Roman" w:cs="Times New Roman"/>
+          <w:sz w:val="24"/>
+          <w:szCs w:val="24"/>
+          <w:lang w:val="pt-PT"/>
         </w:rPr>
         <w:t xml:space="preserve"> </w:t>
       </w:r>
-    </w:p>
-    <w:p>
-      <w:pPr>
-        <w:jc w:val="both"/>
-        <w:rPr>
-          <w:rFonts w:ascii="Times New Roman" w:hAnsi="Times New Roman" w:cs="Times New Roman"/>
-        </w:rPr>
-      </w:pPr>
+      <w:proofErr w:type="spellStart"/>
       <w:r>
         <w:rPr>
           <w:rFonts w:ascii="Times New Roman" w:hAnsi="Times New Roman" w:cs="Times New Roman"/>
           <w:b/>
           <w:bCs/>
-        </w:rPr>
-        <w:t>Product</w:t>
-      </w:r>
-      <w:r>
-        <w:rPr>
-          <w:rFonts w:ascii="Times New Roman" w:hAnsi="Times New Roman" w:cs="Times New Roman"/>
-        </w:rPr>
-        <w:t xml:space="preserve"> (</w:t>
-      </w:r>
-      <w:r>
-        <w:rPr>
-          <w:rFonts w:ascii="Times New Roman" w:hAnsi="Times New Roman" w:cs="Times New Roman"/>
-          <w:u w:val="single"/>
-        </w:rPr>
-        <w:t>id_product</w:t>
-      </w:r>
-      <w:r>
-        <w:rPr>
-          <w:rFonts w:ascii="Times New Roman" w:hAnsi="Times New Roman" w:cs="Times New Roman"/>
-        </w:rPr>
-        <w:t xml:space="preserve">, name, </w:t>
-      </w:r>
-      <w:r>
-        <w:rPr>
-          <w:rFonts w:ascii="Times New Roman" w:hAnsi="Times New Roman" w:cs="Times New Roman"/>
-        </w:rPr>
-        <w:t xml:space="preserve">unit_price, description, category_id→ Category, brand_id→ Brand) </w:t>
-      </w:r>
-    </w:p>
-    <w:p>
-      <w:pPr>
-        <w:jc w:val="both"/>
-        <w:rPr>
-          <w:rFonts w:ascii="Times New Roman" w:hAnsi="Times New Roman" w:cs="Times New Roman"/>
-        </w:rPr>
-      </w:pPr>
-      <w:r>
-        <w:rPr>
-          <w:rFonts w:ascii="Times New Roman" w:hAnsi="Times New Roman" w:cs="Times New Roman"/>
-        </w:rPr>
-        <w:t>{NOT NULL (name, unit_price, description, category_id, brand_id)}</w:t>
-      </w:r>
-    </w:p>
-    <w:p>
-      <w:pPr>
-        <w:jc w:val="both"/>
-        <w:rPr>
-          <w:rFonts w:ascii="Times New Roman" w:hAnsi="Times New Roman" w:cs="Times New Roman"/>
-        </w:rPr>
-      </w:pPr>
-      <w:r>
-        <w:rPr>
-          <w:rFonts w:ascii="Times New Roman" w:hAnsi="Times New Roman" w:cs="Times New Roman"/>
-        </w:rPr>
-        <w:t>{CHECK (unit_price &gt; 0)}</w:t>
+          <w:sz w:val="24"/>
+          <w:szCs w:val="24"/>
+          <w:lang w:val="pt-PT"/>
+        </w:rPr>
+        <w:t>Model</w:t>
+      </w:r>
+      <w:proofErr w:type="spellEnd"/>
+    </w:p>
+    <w:p>
+      <w:pPr>
+        <w:ind w:left="360"/>
+        <w:jc w:val="both"/>
+        <w:rPr>
+          <w:rFonts w:ascii="Times New Roman" w:hAnsi="Times New Roman" w:cs="Times New Roman"/>
+        </w:rPr>
+      </w:pPr>
+    </w:p>
+    <w:p>
+      <w:pPr>
+        <w:jc w:val="both"/>
+        <w:rPr>
+          <w:rFonts w:ascii="Times New Roman" w:hAnsi="Times New Roman" w:cs="Times New Roman"/>
+        </w:rPr>
+      </w:pPr>
+      <w:r>
+        <w:rPr>
+          <w:rFonts w:ascii="Times New Roman" w:hAnsi="Times New Roman" w:cs="Times New Roman"/>
+        </w:rPr>
+        <w:t>[Disjoint generalization → Object-oriented approach]</w:t>
       </w:r>
     </w:p>
     <w:p>
@@ -1993,7 +1903,7 @@
           <w:b/>
           <w:bCs/>
         </w:rPr>
-        <w:t>SupProduct</w:t>
+        <w:t>Employee</w:t>
       </w:r>
       <w:r>
         <w:rPr>
@@ -2001,66 +1911,136 @@
         </w:rPr>
         <w:t xml:space="preserve"> (</w:t>
       </w:r>
+      <w:proofErr w:type="spellStart"/>
       <w:r>
         <w:rPr>
           <w:rFonts w:ascii="Times New Roman" w:hAnsi="Times New Roman" w:cs="Times New Roman"/>
           <w:u w:val="single"/>
         </w:rPr>
-        <w:t>supplier_id</w:t>
-      </w:r>
-      <w:r>
-        <w:rPr>
-          <w:rFonts w:ascii="Times New Roman" w:hAnsi="Times New Roman" w:cs="Times New Roman"/>
-        </w:rPr>
-        <w:t xml:space="preserve">→ Suplier, </w:t>
-      </w:r>
-      <w:r>
+        <w:t>id_employee</w:t>
+      </w:r>
+      <w:proofErr w:type="spellEnd"/>
+      <w:r>
+        <w:rPr>
+          <w:rFonts w:ascii="Times New Roman" w:hAnsi="Times New Roman" w:cs="Times New Roman"/>
+        </w:rPr>
+        <w:t xml:space="preserve">, name, </w:t>
+      </w:r>
+      <w:proofErr w:type="spellStart"/>
+      <w:r>
+        <w:rPr>
+          <w:rFonts w:ascii="Times New Roman" w:hAnsi="Times New Roman" w:cs="Times New Roman"/>
+        </w:rPr>
+        <w:t>phone_num</w:t>
+      </w:r>
+      <w:proofErr w:type="spellEnd"/>
+      <w:r>
+        <w:rPr>
+          <w:rFonts w:ascii="Times New Roman" w:hAnsi="Times New Roman" w:cs="Times New Roman"/>
+        </w:rPr>
+        <w:t xml:space="preserve">, e-mail, address, password, role) </w:t>
+      </w:r>
+    </w:p>
+    <w:p>
+      <w:pPr>
+        <w:jc w:val="both"/>
+        <w:rPr>
+          <w:rFonts w:ascii="Times New Roman" w:hAnsi="Times New Roman" w:cs="Times New Roman"/>
+        </w:rPr>
+      </w:pPr>
+      <w:r>
+        <w:rPr>
+          <w:rFonts w:ascii="Times New Roman" w:hAnsi="Times New Roman" w:cs="Times New Roman"/>
+        </w:rPr>
+        <w:t xml:space="preserve">{NOT NULL (name, </w:t>
+      </w:r>
+      <w:proofErr w:type="spellStart"/>
+      <w:r>
+        <w:rPr>
+          <w:rFonts w:ascii="Times New Roman" w:hAnsi="Times New Roman" w:cs="Times New Roman"/>
+        </w:rPr>
+        <w:t>phone_num</w:t>
+      </w:r>
+      <w:proofErr w:type="spellEnd"/>
+      <w:r>
+        <w:rPr>
+          <w:rFonts w:ascii="Times New Roman" w:hAnsi="Times New Roman" w:cs="Times New Roman"/>
+        </w:rPr>
+        <w:t>, e-mail, password, role)}</w:t>
+      </w:r>
+      <w:r>
+        <w:rPr>
+          <w:rFonts w:ascii="Times New Roman" w:hAnsi="Times New Roman" w:cs="Times New Roman"/>
+        </w:rPr>
+        <w:t xml:space="preserve"> </w:t>
+      </w:r>
+    </w:p>
+    <w:p>
+      <w:pPr>
+        <w:jc w:val="both"/>
+        <w:rPr>
+          <w:rFonts w:ascii="Times New Roman" w:hAnsi="Times New Roman" w:cs="Times New Roman"/>
+        </w:rPr>
+      </w:pPr>
+      <w:r>
+        <w:rPr>
+          <w:rFonts w:ascii="Times New Roman" w:hAnsi="Times New Roman" w:cs="Times New Roman"/>
+        </w:rPr>
+        <w:t>{UNIQUE (</w:t>
+      </w:r>
+      <w:proofErr w:type="spellStart"/>
+      <w:r>
+        <w:rPr>
+          <w:rFonts w:ascii="Times New Roman" w:hAnsi="Times New Roman" w:cs="Times New Roman"/>
+        </w:rPr>
+        <w:t>phone_num</w:t>
+      </w:r>
+      <w:proofErr w:type="spellEnd"/>
+      <w:r>
+        <w:rPr>
+          <w:rFonts w:ascii="Times New Roman" w:hAnsi="Times New Roman" w:cs="Times New Roman"/>
+        </w:rPr>
+        <w:t xml:space="preserve">, e-mail)} </w:t>
+      </w:r>
+    </w:p>
+    <w:p>
+      <w:pPr>
+        <w:jc w:val="both"/>
+        <w:rPr>
+          <w:rFonts w:ascii="Times New Roman" w:hAnsi="Times New Roman" w:cs="Times New Roman"/>
+        </w:rPr>
+      </w:pPr>
+      <w:r>
+        <w:rPr>
+          <w:rFonts w:ascii="Times New Roman" w:hAnsi="Times New Roman" w:cs="Times New Roman"/>
+        </w:rPr>
+        <w:t>{CHECK (</w:t>
+      </w:r>
+      <w:r>
+        <w:rPr>
+          <w:rFonts w:ascii="Times New Roman" w:hAnsi="Times New Roman" w:cs="Times New Roman"/>
+        </w:rPr>
+        <w:t>role</w:t>
+      </w:r>
+      <w:r>
+        <w:rPr>
+          <w:rFonts w:ascii="Times New Roman" w:hAnsi="Times New Roman" w:cs="Times New Roman"/>
+        </w:rPr>
+        <w:t xml:space="preserve"> = ‘emp’</w:t>
+      </w:r>
+      <w:r>
+        <w:rPr>
+          <w:rFonts w:ascii="Times New Roman" w:hAnsi="Times New Roman" w:cs="Times New Roman"/>
+        </w:rPr>
+        <w:t>)}</w:t>
+      </w:r>
+    </w:p>
+    <w:p>
+      <w:pPr>
+        <w:jc w:val="both"/>
         <w:rPr>
           <w:rFonts w:ascii="Times New Roman" w:hAnsi="Times New Roman" w:cs="Times New Roman"/>
           <w:u w:val="single"/>
-        </w:rPr>
-        <w:t>product_id</w:t>
-      </w:r>
-      <w:r>
-        <w:rPr>
-          <w:rFonts w:ascii="Times New Roman" w:hAnsi="Times New Roman" w:cs="Times New Roman"/>
-        </w:rPr>
-        <w:t>→ Product, quantity)</w:t>
-      </w:r>
-    </w:p>
-    <w:p>
-      <w:pPr>
-        <w:jc w:val="both"/>
-        <w:rPr>
-          <w:rFonts w:ascii="Times New Roman" w:hAnsi="Times New Roman" w:cs="Times New Roman"/>
-        </w:rPr>
-      </w:pPr>
-      <w:r>
-        <w:rPr>
-          <w:rFonts w:ascii="Times New Roman" w:hAnsi="Times New Roman" w:cs="Times New Roman"/>
-        </w:rPr>
-        <w:t xml:space="preserve">{NOT NULL (quantity)} </w:t>
-      </w:r>
-    </w:p>
-    <w:p>
-      <w:pPr>
-        <w:jc w:val="both"/>
-        <w:rPr>
-          <w:rFonts w:ascii="Times New Roman" w:hAnsi="Times New Roman" w:cs="Times New Roman"/>
-        </w:rPr>
-      </w:pPr>
-      <w:r>
-        <w:rPr>
-          <w:rFonts w:ascii="Times New Roman" w:hAnsi="Times New Roman" w:cs="Times New Roman"/>
-        </w:rPr>
-        <w:t>{CHECK (quantity &gt; 0)}</w:t>
-      </w:r>
-    </w:p>
-    <w:p>
-      <w:pPr>
-        <w:jc w:val="both"/>
-        <w:rPr>
-          <w:rFonts w:ascii="Times New Roman" w:hAnsi="Times New Roman" w:cs="Times New Roman"/>
         </w:rPr>
       </w:pPr>
       <w:r>
@@ -2069,210 +2049,571 @@
           <w:b/>
           <w:bCs/>
         </w:rPr>
-        <w:t>Orders</w:t>
-      </w:r>
-      <w:r>
-        <w:rPr>
-          <w:rFonts w:ascii="Times New Roman" w:hAnsi="Times New Roman" w:cs="Times New Roman"/>
-        </w:rPr>
-        <w:t xml:space="preserve"> (</w:t>
-      </w:r>
+        <w:t xml:space="preserve">Customer </w:t>
+      </w:r>
+      <w:r>
+        <w:rPr>
+          <w:rFonts w:ascii="Times New Roman" w:hAnsi="Times New Roman" w:cs="Times New Roman"/>
+        </w:rPr>
+        <w:t>(</w:t>
+      </w:r>
+      <w:proofErr w:type="spellStart"/>
       <w:r>
         <w:rPr>
           <w:rFonts w:ascii="Times New Roman" w:hAnsi="Times New Roman" w:cs="Times New Roman"/>
           <w:u w:val="single"/>
         </w:rPr>
-        <w:t>id_order</w:t>
-      </w:r>
-      <w:r>
-        <w:rPr>
-          <w:rFonts w:ascii="Times New Roman" w:hAnsi="Times New Roman" w:cs="Times New Roman"/>
-        </w:rPr>
-        <w:t>, date, delv_address,</w:t>
-      </w:r>
-      <w:r>
-        <w:rPr>
-          <w:rFonts w:ascii="Times New Roman" w:hAnsi="Times New Roman" w:cs="Times New Roman"/>
-        </w:rPr>
-        <w:t xml:space="preserve"> </w:t>
-      </w:r>
-      <w:r>
-        <w:rPr>
-          <w:rFonts w:ascii="Times New Roman" w:hAnsi="Times New Roman" w:cs="Times New Roman"/>
-        </w:rPr>
-        <w:t xml:space="preserve">status, customer_id→ Customer, employee_id→ Employee) </w:t>
-      </w:r>
-    </w:p>
-    <w:p>
-      <w:pPr>
-        <w:jc w:val="both"/>
-        <w:rPr>
-          <w:rFonts w:ascii="Times New Roman" w:hAnsi="Times New Roman" w:cs="Times New Roman"/>
-        </w:rPr>
-      </w:pPr>
-      <w:r>
-        <w:rPr>
-          <w:rFonts w:ascii="Times New Roman" w:hAnsi="Times New Roman" w:cs="Times New Roman"/>
-        </w:rPr>
-        <w:t>{NOT NULL (date, customer_id, delv_address, employee_id, status)}</w:t>
-      </w:r>
-      <w:r>
-        <w:rPr>
-          <w:rFonts w:ascii="Times New Roman" w:hAnsi="Times New Roman" w:cs="Times New Roman"/>
-        </w:rPr>
-        <w:t xml:space="preserve"> </w:t>
-      </w:r>
-    </w:p>
-    <w:p>
-      <w:pPr>
-        <w:jc w:val="both"/>
-        <w:rPr>
-          <w:rFonts w:ascii="Times New Roman" w:hAnsi="Times New Roman" w:cs="Times New Roman"/>
-        </w:rPr>
-      </w:pPr>
-      <w:r>
-        <w:rPr>
-          <w:rFonts w:ascii="Times New Roman" w:hAnsi="Times New Roman" w:cs="Times New Roman"/>
-        </w:rPr>
-        <w:t>DEFAULT</w:t>
-      </w:r>
-      <w:r>
-        <w:rPr>
-          <w:rFonts w:ascii="Times New Roman" w:hAnsi="Times New Roman" w:cs="Times New Roman"/>
-        </w:rPr>
-        <w:t xml:space="preserve"> </w:t>
-      </w:r>
-      <w:r>
-        <w:rPr>
-          <w:rFonts w:ascii="Times New Roman" w:hAnsi="Times New Roman" w:cs="Times New Roman"/>
-        </w:rPr>
-        <w:t>(status = ‘</w:t>
-      </w:r>
-      <w:r>
-        <w:rPr>
-          <w:rFonts w:ascii="Times New Roman" w:hAnsi="Times New Roman" w:cs="Times New Roman"/>
-        </w:rPr>
-        <w:t>p</w:t>
-      </w:r>
-      <w:r>
-        <w:rPr>
-          <w:rFonts w:ascii="Times New Roman" w:hAnsi="Times New Roman" w:cs="Times New Roman"/>
-        </w:rPr>
-        <w:t>rocessing’)</w:t>
-      </w:r>
-    </w:p>
-    <w:p>
-      <w:pPr>
-        <w:jc w:val="both"/>
-        <w:rPr>
-          <w:rFonts w:ascii="Times New Roman" w:hAnsi="Times New Roman" w:cs="Times New Roman"/>
-        </w:rPr>
-      </w:pPr>
-      <w:r>
-        <w:rPr>
-          <w:rFonts w:ascii="Times New Roman" w:hAnsi="Times New Roman" w:cs="Times New Roman"/>
-        </w:rPr>
-        <w:t>CHECK (status = ‘</w:t>
-      </w:r>
-      <w:r>
-        <w:rPr>
-          <w:rFonts w:ascii="Times New Roman" w:hAnsi="Times New Roman" w:cs="Times New Roman"/>
-        </w:rPr>
-        <w:t>c</w:t>
-      </w:r>
-      <w:r>
-        <w:rPr>
-          <w:rFonts w:ascii="Times New Roman" w:hAnsi="Times New Roman" w:cs="Times New Roman"/>
-        </w:rPr>
-        <w:t>ompleted’ OR status = ‘</w:t>
-      </w:r>
-      <w:r>
-        <w:rPr>
-          <w:rFonts w:ascii="Times New Roman" w:hAnsi="Times New Roman" w:cs="Times New Roman"/>
+        <w:t>id_c</w:t>
+      </w:r>
+      <w:r>
+        <w:rPr>
+          <w:rFonts w:ascii="Times New Roman" w:hAnsi="Times New Roman" w:cs="Times New Roman"/>
+          <w:u w:val="single"/>
+        </w:rPr>
+        <w:t>u</w:t>
+      </w:r>
+      <w:r>
+        <w:rPr>
+          <w:rFonts w:ascii="Times New Roman" w:hAnsi="Times New Roman" w:cs="Times New Roman"/>
+          <w:u w:val="single"/>
+        </w:rPr>
+        <w:t>st</w:t>
+      </w:r>
+      <w:r>
+        <w:rPr>
+          <w:rFonts w:ascii="Times New Roman" w:hAnsi="Times New Roman" w:cs="Times New Roman"/>
+          <w:u w:val="single"/>
         </w:rPr>
         <w:t>o</w:t>
       </w:r>
       <w:r>
         <w:rPr>
           <w:rFonts w:ascii="Times New Roman" w:hAnsi="Times New Roman" w:cs="Times New Roman"/>
-        </w:rPr>
-        <w:t xml:space="preserve">n </w:t>
-      </w:r>
-      <w:r>
-        <w:rPr>
-          <w:rFonts w:ascii="Times New Roman" w:hAnsi="Times New Roman" w:cs="Times New Roman"/>
-        </w:rPr>
-        <w:t>h</w:t>
-      </w:r>
-      <w:r>
-        <w:rPr>
-          <w:rFonts w:ascii="Times New Roman" w:hAnsi="Times New Roman" w:cs="Times New Roman"/>
-        </w:rPr>
-        <w:t>old’ OR status = ‘</w:t>
-      </w:r>
-      <w:r>
-        <w:rPr>
-          <w:rFonts w:ascii="Times New Roman" w:hAnsi="Times New Roman" w:cs="Times New Roman"/>
-        </w:rPr>
-        <w:t>pr</w:t>
-      </w:r>
-      <w:r>
-        <w:rPr>
-          <w:rFonts w:ascii="Times New Roman" w:hAnsi="Times New Roman" w:cs="Times New Roman"/>
-        </w:rPr>
-        <w:t>ocessing’)</w:t>
-      </w:r>
-    </w:p>
-    <w:p>
-      <w:pPr>
-        <w:jc w:val="both"/>
-        <w:rPr>
-          <w:rFonts w:ascii="Times New Roman" w:hAnsi="Times New Roman" w:cs="Times New Roman"/>
-        </w:rPr>
-      </w:pPr>
+          <w:u w:val="single"/>
+        </w:rPr>
+        <w:t>mer</w:t>
+      </w:r>
+      <w:proofErr w:type="spellEnd"/>
+      <w:r>
+        <w:rPr>
+          <w:rFonts w:ascii="Times New Roman" w:hAnsi="Times New Roman" w:cs="Times New Roman"/>
+        </w:rPr>
+        <w:t xml:space="preserve">, name, </w:t>
+      </w:r>
+      <w:proofErr w:type="spellStart"/>
+      <w:r>
+        <w:rPr>
+          <w:rFonts w:ascii="Times New Roman" w:hAnsi="Times New Roman" w:cs="Times New Roman"/>
+        </w:rPr>
+        <w:t>phone_num</w:t>
+      </w:r>
+      <w:proofErr w:type="spellEnd"/>
+      <w:r>
+        <w:rPr>
+          <w:rFonts w:ascii="Times New Roman" w:hAnsi="Times New Roman" w:cs="Times New Roman"/>
+        </w:rPr>
+        <w:t>, e-mail, address, city, password</w:t>
+      </w:r>
+      <w:r>
+        <w:rPr>
+          <w:rFonts w:ascii="Times New Roman" w:hAnsi="Times New Roman" w:cs="Times New Roman"/>
+        </w:rPr>
+        <w:t xml:space="preserve">, </w:t>
+      </w:r>
+      <w:proofErr w:type="spellStart"/>
+      <w:r>
+        <w:rPr>
+          <w:rFonts w:ascii="Times New Roman" w:hAnsi="Times New Roman" w:cs="Times New Roman"/>
+        </w:rPr>
+        <w:t>VAT_n</w:t>
+      </w:r>
+      <w:r>
+        <w:rPr>
+          <w:rFonts w:ascii="Times New Roman" w:hAnsi="Times New Roman" w:cs="Times New Roman"/>
+        </w:rPr>
+        <w:t>um</w:t>
+      </w:r>
+      <w:proofErr w:type="spellEnd"/>
+      <w:r>
+        <w:rPr>
+          <w:rFonts w:ascii="Times New Roman" w:hAnsi="Times New Roman" w:cs="Times New Roman"/>
+        </w:rPr>
+        <w:t xml:space="preserve">, role) </w:t>
+      </w:r>
+    </w:p>
+    <w:p>
+      <w:pPr>
+        <w:jc w:val="both"/>
+        <w:rPr>
+          <w:rFonts w:ascii="Times New Roman" w:hAnsi="Times New Roman" w:cs="Times New Roman"/>
+        </w:rPr>
+      </w:pPr>
+      <w:r>
+        <w:rPr>
+          <w:rFonts w:ascii="Times New Roman" w:hAnsi="Times New Roman" w:cs="Times New Roman"/>
+        </w:rPr>
+        <w:t xml:space="preserve">{NOT NULL (name, </w:t>
+      </w:r>
+      <w:proofErr w:type="spellStart"/>
+      <w:r>
+        <w:rPr>
+          <w:rFonts w:ascii="Times New Roman" w:hAnsi="Times New Roman" w:cs="Times New Roman"/>
+        </w:rPr>
+        <w:t>phone_num</w:t>
+      </w:r>
+      <w:proofErr w:type="spellEnd"/>
+      <w:r>
+        <w:rPr>
+          <w:rFonts w:ascii="Times New Roman" w:hAnsi="Times New Roman" w:cs="Times New Roman"/>
+        </w:rPr>
+        <w:t xml:space="preserve">, e-mail, address, city, password, </w:t>
+      </w:r>
+      <w:proofErr w:type="spellStart"/>
+      <w:r>
+        <w:rPr>
+          <w:rFonts w:ascii="Times New Roman" w:hAnsi="Times New Roman" w:cs="Times New Roman"/>
+        </w:rPr>
+        <w:t>VAT_num</w:t>
+      </w:r>
+      <w:proofErr w:type="spellEnd"/>
+      <w:r>
+        <w:rPr>
+          <w:rFonts w:ascii="Times New Roman" w:hAnsi="Times New Roman" w:cs="Times New Roman"/>
+        </w:rPr>
+        <w:t>, role)}</w:t>
+      </w:r>
+    </w:p>
+    <w:p>
+      <w:pPr>
+        <w:jc w:val="both"/>
+        <w:rPr>
+          <w:rFonts w:ascii="Times New Roman" w:hAnsi="Times New Roman" w:cs="Times New Roman"/>
+          <w:lang w:val="pt-PT"/>
+        </w:rPr>
+      </w:pPr>
+      <w:r>
+        <w:rPr>
+          <w:rFonts w:ascii="Times New Roman" w:hAnsi="Times New Roman" w:cs="Times New Roman"/>
+          <w:lang w:val="pt-PT"/>
+        </w:rPr>
+        <w:t>{UNIQUE (</w:t>
+      </w:r>
+      <w:proofErr w:type="spellStart"/>
+      <w:r>
+        <w:rPr>
+          <w:rFonts w:ascii="Times New Roman" w:hAnsi="Times New Roman" w:cs="Times New Roman"/>
+          <w:lang w:val="pt-PT"/>
+        </w:rPr>
+        <w:t>VAT_</w:t>
+      </w:r>
+      <w:proofErr w:type="gramStart"/>
+      <w:r>
+        <w:rPr>
+          <w:rFonts w:ascii="Times New Roman" w:hAnsi="Times New Roman" w:cs="Times New Roman"/>
+          <w:lang w:val="pt-PT"/>
+        </w:rPr>
+        <w:t>num</w:t>
+      </w:r>
+      <w:proofErr w:type="spellEnd"/>
+      <w:r>
+        <w:rPr>
+          <w:rFonts w:ascii="Times New Roman" w:hAnsi="Times New Roman" w:cs="Times New Roman"/>
+          <w:lang w:val="pt-PT"/>
+        </w:rPr>
+        <w:t xml:space="preserve">, </w:t>
+      </w:r>
+      <w:proofErr w:type="spellStart"/>
+      <w:r>
+        <w:rPr>
+          <w:rFonts w:ascii="Times New Roman" w:hAnsi="Times New Roman" w:cs="Times New Roman"/>
+          <w:lang w:val="pt-PT"/>
+        </w:rPr>
+        <w:t>phone</w:t>
+      </w:r>
+      <w:proofErr w:type="gramEnd"/>
+      <w:r>
+        <w:rPr>
+          <w:rFonts w:ascii="Times New Roman" w:hAnsi="Times New Roman" w:cs="Times New Roman"/>
+          <w:lang w:val="pt-PT"/>
+        </w:rPr>
+        <w:t>_num</w:t>
+      </w:r>
+      <w:proofErr w:type="spellEnd"/>
+      <w:r>
+        <w:rPr>
+          <w:rFonts w:ascii="Times New Roman" w:hAnsi="Times New Roman" w:cs="Times New Roman"/>
+          <w:lang w:val="pt-PT"/>
+        </w:rPr>
+        <w:t xml:space="preserve">, e-mail)} </w:t>
+      </w:r>
+    </w:p>
+    <w:p>
+      <w:pPr>
+        <w:jc w:val="both"/>
+        <w:rPr>
+          <w:rFonts w:ascii="Times New Roman" w:hAnsi="Times New Roman" w:cs="Times New Roman"/>
+        </w:rPr>
+      </w:pPr>
+      <w:r>
+        <w:rPr>
+          <w:rFonts w:ascii="Times New Roman" w:hAnsi="Times New Roman" w:cs="Times New Roman"/>
+        </w:rPr>
+        <w:t>{CHECK (role = ‘</w:t>
+      </w:r>
+      <w:proofErr w:type="spellStart"/>
+      <w:r>
+        <w:rPr>
+          <w:rFonts w:ascii="Times New Roman" w:hAnsi="Times New Roman" w:cs="Times New Roman"/>
+        </w:rPr>
+        <w:t>cust</w:t>
+      </w:r>
+      <w:proofErr w:type="spellEnd"/>
+      <w:r>
+        <w:rPr>
+          <w:rFonts w:ascii="Times New Roman" w:hAnsi="Times New Roman" w:cs="Times New Roman"/>
+        </w:rPr>
+        <w:t>’}</w:t>
+      </w:r>
+    </w:p>
+    <w:p>
+      <w:pPr>
+        <w:jc w:val="both"/>
+        <w:rPr>
+          <w:rFonts w:ascii="Times New Roman" w:hAnsi="Times New Roman" w:cs="Times New Roman"/>
+          <w:u w:val="single"/>
+        </w:rPr>
+      </w:pPr>
+      <w:proofErr w:type="spellStart"/>
       <w:r>
         <w:rPr>
           <w:rFonts w:ascii="Times New Roman" w:hAnsi="Times New Roman" w:cs="Times New Roman"/>
           <w:b/>
           <w:bCs/>
         </w:rPr>
-        <w:t>Order</w:t>
-      </w:r>
+        <w:t>Suplier</w:t>
+      </w:r>
+      <w:proofErr w:type="spellEnd"/>
+      <w:r>
+        <w:rPr>
+          <w:rFonts w:ascii="Times New Roman" w:hAnsi="Times New Roman" w:cs="Times New Roman"/>
+        </w:rPr>
+        <w:t xml:space="preserve"> (</w:t>
+      </w:r>
+      <w:proofErr w:type="spellStart"/>
+      <w:r>
+        <w:rPr>
+          <w:rFonts w:ascii="Times New Roman" w:hAnsi="Times New Roman" w:cs="Times New Roman"/>
+          <w:u w:val="single"/>
+        </w:rPr>
+        <w:t>id_suplier</w:t>
+      </w:r>
+      <w:proofErr w:type="spellEnd"/>
+      <w:r>
+        <w:rPr>
+          <w:rFonts w:ascii="Times New Roman" w:hAnsi="Times New Roman" w:cs="Times New Roman"/>
+        </w:rPr>
+        <w:t xml:space="preserve">, name, </w:t>
+      </w:r>
+      <w:proofErr w:type="spellStart"/>
+      <w:r>
+        <w:rPr>
+          <w:rFonts w:ascii="Times New Roman" w:hAnsi="Times New Roman" w:cs="Times New Roman"/>
+        </w:rPr>
+        <w:t>phone_num</w:t>
+      </w:r>
+      <w:proofErr w:type="spellEnd"/>
+      <w:r>
+        <w:rPr>
+          <w:rFonts w:ascii="Times New Roman" w:hAnsi="Times New Roman" w:cs="Times New Roman"/>
+        </w:rPr>
+        <w:t>, e-mail, address</w:t>
+      </w:r>
+      <w:r>
+        <w:rPr>
+          <w:rFonts w:ascii="Times New Roman" w:hAnsi="Times New Roman" w:cs="Times New Roman"/>
+          <w:u w:val="single"/>
+        </w:rPr>
+        <w:t xml:space="preserve">) </w:t>
+      </w:r>
+    </w:p>
+    <w:p>
+      <w:pPr>
+        <w:jc w:val="both"/>
+        <w:rPr>
+          <w:rFonts w:ascii="Times New Roman" w:hAnsi="Times New Roman" w:cs="Times New Roman"/>
+        </w:rPr>
+      </w:pPr>
+      <w:r>
+        <w:rPr>
+          <w:rFonts w:ascii="Times New Roman" w:hAnsi="Times New Roman" w:cs="Times New Roman"/>
+        </w:rPr>
+        <w:t xml:space="preserve">{NOT NULL (name, </w:t>
+      </w:r>
+      <w:proofErr w:type="spellStart"/>
+      <w:r>
+        <w:rPr>
+          <w:rFonts w:ascii="Times New Roman" w:hAnsi="Times New Roman" w:cs="Times New Roman"/>
+        </w:rPr>
+        <w:t>phone_num</w:t>
+      </w:r>
+      <w:proofErr w:type="spellEnd"/>
+      <w:r>
+        <w:rPr>
+          <w:rFonts w:ascii="Times New Roman" w:hAnsi="Times New Roman" w:cs="Times New Roman"/>
+        </w:rPr>
+        <w:t>, e-mail)}</w:t>
+      </w:r>
+    </w:p>
+    <w:p>
+      <w:pPr>
+        <w:jc w:val="both"/>
+        <w:rPr>
+          <w:rFonts w:ascii="Times New Roman" w:hAnsi="Times New Roman" w:cs="Times New Roman"/>
+        </w:rPr>
+      </w:pPr>
+      <w:r>
+        <w:rPr>
+          <w:rFonts w:ascii="Times New Roman" w:hAnsi="Times New Roman" w:cs="Times New Roman"/>
+        </w:rPr>
+        <w:t>{UNIQUE (</w:t>
+      </w:r>
+      <w:proofErr w:type="spellStart"/>
+      <w:r>
+        <w:rPr>
+          <w:rFonts w:ascii="Times New Roman" w:hAnsi="Times New Roman" w:cs="Times New Roman"/>
+        </w:rPr>
+        <w:t>phone_num</w:t>
+      </w:r>
+      <w:proofErr w:type="spellEnd"/>
+      <w:r>
+        <w:rPr>
+          <w:rFonts w:ascii="Times New Roman" w:hAnsi="Times New Roman" w:cs="Times New Roman"/>
+        </w:rPr>
+        <w:t>, e-mail)}</w:t>
+      </w:r>
+      <w:r>
+        <w:rPr>
+          <w:rFonts w:ascii="Times New Roman" w:hAnsi="Times New Roman" w:cs="Times New Roman"/>
+        </w:rPr>
+        <w:t xml:space="preserve"> </w:t>
+      </w:r>
+    </w:p>
+    <w:p>
+      <w:pPr>
+        <w:jc w:val="both"/>
+        <w:rPr>
+          <w:rFonts w:ascii="Times New Roman" w:hAnsi="Times New Roman" w:cs="Times New Roman"/>
+        </w:rPr>
+      </w:pPr>
       <w:r>
         <w:rPr>
           <w:rFonts w:ascii="Times New Roman" w:hAnsi="Times New Roman" w:cs="Times New Roman"/>
           <w:b/>
           <w:bCs/>
         </w:rPr>
-        <w:t>s</w:t>
-      </w:r>
+        <w:t>Product</w:t>
+      </w:r>
+      <w:r>
+        <w:rPr>
+          <w:rFonts w:ascii="Times New Roman" w:hAnsi="Times New Roman" w:cs="Times New Roman"/>
+        </w:rPr>
+        <w:t xml:space="preserve"> (</w:t>
+      </w:r>
+      <w:proofErr w:type="spellStart"/>
+      <w:r>
+        <w:rPr>
+          <w:rFonts w:ascii="Times New Roman" w:hAnsi="Times New Roman" w:cs="Times New Roman"/>
+          <w:u w:val="single"/>
+        </w:rPr>
+        <w:t>id_product</w:t>
+      </w:r>
+      <w:proofErr w:type="spellEnd"/>
+      <w:r>
+        <w:rPr>
+          <w:rFonts w:ascii="Times New Roman" w:hAnsi="Times New Roman" w:cs="Times New Roman"/>
+        </w:rPr>
+        <w:t xml:space="preserve">, name, </w:t>
+      </w:r>
+      <w:proofErr w:type="spellStart"/>
+      <w:r>
+        <w:rPr>
+          <w:rFonts w:ascii="Times New Roman" w:hAnsi="Times New Roman" w:cs="Times New Roman"/>
+        </w:rPr>
+        <w:t>unit_price</w:t>
+      </w:r>
+      <w:proofErr w:type="spellEnd"/>
+      <w:r>
+        <w:rPr>
+          <w:rFonts w:ascii="Times New Roman" w:hAnsi="Times New Roman" w:cs="Times New Roman"/>
+        </w:rPr>
+        <w:t xml:space="preserve">, description, </w:t>
+      </w:r>
+      <w:proofErr w:type="spellStart"/>
+      <w:r>
+        <w:rPr>
+          <w:rFonts w:ascii="Times New Roman" w:hAnsi="Times New Roman" w:cs="Times New Roman"/>
+        </w:rPr>
+        <w:t>category_id</w:t>
+      </w:r>
+      <w:proofErr w:type="spellEnd"/>
+      <w:r>
+        <w:rPr>
+          <w:rFonts w:ascii="Times New Roman" w:hAnsi="Times New Roman" w:cs="Times New Roman"/>
+        </w:rPr>
+        <w:t xml:space="preserve">→ Category, </w:t>
+      </w:r>
+      <w:proofErr w:type="spellStart"/>
+      <w:r>
+        <w:rPr>
+          <w:rFonts w:ascii="Times New Roman" w:hAnsi="Times New Roman" w:cs="Times New Roman"/>
+        </w:rPr>
+        <w:t>brand_id</w:t>
+      </w:r>
+      <w:proofErr w:type="spellEnd"/>
+      <w:r>
+        <w:rPr>
+          <w:rFonts w:ascii="Times New Roman" w:hAnsi="Times New Roman" w:cs="Times New Roman"/>
+        </w:rPr>
+        <w:t xml:space="preserve">→ Brand) </w:t>
+      </w:r>
+    </w:p>
+    <w:p>
+      <w:pPr>
+        <w:jc w:val="both"/>
+        <w:rPr>
+          <w:rFonts w:ascii="Times New Roman" w:hAnsi="Times New Roman" w:cs="Times New Roman"/>
+        </w:rPr>
+      </w:pPr>
+      <w:r>
+        <w:rPr>
+          <w:rFonts w:ascii="Times New Roman" w:hAnsi="Times New Roman" w:cs="Times New Roman"/>
+        </w:rPr>
+        <w:t xml:space="preserve">{NOT NULL (name, </w:t>
+      </w:r>
+      <w:proofErr w:type="spellStart"/>
+      <w:r>
+        <w:rPr>
+          <w:rFonts w:ascii="Times New Roman" w:hAnsi="Times New Roman" w:cs="Times New Roman"/>
+        </w:rPr>
+        <w:t>unit_price</w:t>
+      </w:r>
+      <w:proofErr w:type="spellEnd"/>
+      <w:r>
+        <w:rPr>
+          <w:rFonts w:ascii="Times New Roman" w:hAnsi="Times New Roman" w:cs="Times New Roman"/>
+        </w:rPr>
+        <w:t xml:space="preserve">, description, </w:t>
+      </w:r>
+      <w:proofErr w:type="spellStart"/>
+      <w:r>
+        <w:rPr>
+          <w:rFonts w:ascii="Times New Roman" w:hAnsi="Times New Roman" w:cs="Times New Roman"/>
+        </w:rPr>
+        <w:t>category_id</w:t>
+      </w:r>
+      <w:proofErr w:type="spellEnd"/>
+      <w:r>
+        <w:rPr>
+          <w:rFonts w:ascii="Times New Roman" w:hAnsi="Times New Roman" w:cs="Times New Roman"/>
+        </w:rPr>
+        <w:t xml:space="preserve">, </w:t>
+      </w:r>
+      <w:proofErr w:type="spellStart"/>
+      <w:r>
+        <w:rPr>
+          <w:rFonts w:ascii="Times New Roman" w:hAnsi="Times New Roman" w:cs="Times New Roman"/>
+        </w:rPr>
+        <w:t>brand_id</w:t>
+      </w:r>
+      <w:proofErr w:type="spellEnd"/>
+      <w:r>
+        <w:rPr>
+          <w:rFonts w:ascii="Times New Roman" w:hAnsi="Times New Roman" w:cs="Times New Roman"/>
+        </w:rPr>
+        <w:t>)}</w:t>
+      </w:r>
+    </w:p>
+    <w:p>
+      <w:pPr>
+        <w:jc w:val="both"/>
+        <w:rPr>
+          <w:rFonts w:ascii="Times New Roman" w:hAnsi="Times New Roman" w:cs="Times New Roman"/>
+        </w:rPr>
+      </w:pPr>
+      <w:r>
+        <w:rPr>
+          <w:rFonts w:ascii="Times New Roman" w:hAnsi="Times New Roman" w:cs="Times New Roman"/>
+        </w:rPr>
+        <w:t>{CHECK (</w:t>
+      </w:r>
+      <w:proofErr w:type="spellStart"/>
+      <w:r>
+        <w:rPr>
+          <w:rFonts w:ascii="Times New Roman" w:hAnsi="Times New Roman" w:cs="Times New Roman"/>
+        </w:rPr>
+        <w:t>unit_price</w:t>
+      </w:r>
+      <w:proofErr w:type="spellEnd"/>
+      <w:r>
+        <w:rPr>
+          <w:rFonts w:ascii="Times New Roman" w:hAnsi="Times New Roman" w:cs="Times New Roman"/>
+        </w:rPr>
+        <w:t xml:space="preserve"> &gt; 0)}</w:t>
+      </w:r>
+    </w:p>
+    <w:p>
+      <w:pPr>
+        <w:jc w:val="both"/>
+        <w:rPr>
+          <w:rFonts w:ascii="Times New Roman" w:hAnsi="Times New Roman" w:cs="Times New Roman"/>
+        </w:rPr>
+      </w:pPr>
+      <w:proofErr w:type="spellStart"/>
       <w:r>
         <w:rPr>
           <w:rFonts w:ascii="Times New Roman" w:hAnsi="Times New Roman" w:cs="Times New Roman"/>
           <w:b/>
           <w:bCs/>
         </w:rPr>
-        <w:t>Product</w:t>
-      </w:r>
+        <w:t>SupProduct</w:t>
+      </w:r>
+      <w:proofErr w:type="spellEnd"/>
       <w:r>
         <w:rPr>
           <w:rFonts w:ascii="Times New Roman" w:hAnsi="Times New Roman" w:cs="Times New Roman"/>
         </w:rPr>
         <w:t xml:space="preserve"> (</w:t>
       </w:r>
+      <w:proofErr w:type="spellStart"/>
       <w:r>
         <w:rPr>
           <w:rFonts w:ascii="Times New Roman" w:hAnsi="Times New Roman" w:cs="Times New Roman"/>
           <w:u w:val="single"/>
         </w:rPr>
-        <w:t>order_id</w:t>
-      </w:r>
-      <w:r>
-        <w:rPr>
-          <w:rFonts w:ascii="Times New Roman" w:hAnsi="Times New Roman" w:cs="Times New Roman"/>
-        </w:rPr>
-        <w:t xml:space="preserve">→ Orders, </w:t>
-      </w:r>
+        <w:t>supplier_id</w:t>
+      </w:r>
+      <w:proofErr w:type="spellEnd"/>
+      <w:r>
+        <w:rPr>
+          <w:rFonts w:ascii="Times New Roman" w:hAnsi="Times New Roman" w:cs="Times New Roman"/>
+        </w:rPr>
+        <w:t xml:space="preserve">→ </w:t>
+      </w:r>
+      <w:proofErr w:type="spellStart"/>
+      <w:r>
+        <w:rPr>
+          <w:rFonts w:ascii="Times New Roman" w:hAnsi="Times New Roman" w:cs="Times New Roman"/>
+        </w:rPr>
+        <w:t>Suplier</w:t>
+      </w:r>
+      <w:proofErr w:type="spellEnd"/>
+      <w:r>
+        <w:rPr>
+          <w:rFonts w:ascii="Times New Roman" w:hAnsi="Times New Roman" w:cs="Times New Roman"/>
+        </w:rPr>
+        <w:t xml:space="preserve">, </w:t>
+      </w:r>
+      <w:proofErr w:type="spellStart"/>
       <w:r>
         <w:rPr>
           <w:rFonts w:ascii="Times New Roman" w:hAnsi="Times New Roman" w:cs="Times New Roman"/>
@@ -2280,61 +2621,61 @@
         </w:rPr>
         <w:t>product_id</w:t>
       </w:r>
-      <w:r>
-        <w:rPr>
-          <w:rFonts w:ascii="Times New Roman" w:hAnsi="Times New Roman" w:cs="Times New Roman"/>
-        </w:rPr>
-        <w:t>→</w:t>
-      </w:r>
-      <w:r>
-        <w:rPr>
-          <w:rFonts w:ascii="Times New Roman" w:hAnsi="Times New Roman" w:cs="Times New Roman"/>
-        </w:rPr>
-        <w:t xml:space="preserve"> Product, quantity) </w:t>
-      </w:r>
-    </w:p>
-    <w:p>
-      <w:pPr>
-        <w:jc w:val="both"/>
-        <w:rPr>
-          <w:rFonts w:ascii="Times New Roman" w:hAnsi="Times New Roman" w:cs="Times New Roman"/>
-        </w:rPr>
-      </w:pPr>
-      <w:r>
-        <w:rPr>
-          <w:rFonts w:ascii="Times New Roman" w:hAnsi="Times New Roman" w:cs="Times New Roman"/>
-        </w:rPr>
-        <w:t>{NOT NULL (</w:t>
-      </w:r>
-      <w:r>
-        <w:rPr>
-          <w:rFonts w:ascii="Times New Roman" w:hAnsi="Times New Roman" w:cs="Times New Roman"/>
-        </w:rPr>
-        <w:t>quantity</w:t>
-      </w:r>
-      <w:r>
-        <w:rPr>
-          <w:rFonts w:ascii="Times New Roman" w:hAnsi="Times New Roman" w:cs="Times New Roman"/>
-        </w:rPr>
-        <w:t>)}</w:t>
-      </w:r>
-      <w:r>
-        <w:rPr>
-          <w:rFonts w:ascii="Times New Roman" w:hAnsi="Times New Roman" w:cs="Times New Roman"/>
-        </w:rPr>
-        <w:t xml:space="preserve"> </w:t>
-      </w:r>
-    </w:p>
-    <w:p>
-      <w:pPr>
-        <w:jc w:val="both"/>
-        <w:rPr>
-          <w:rFonts w:ascii="Times New Roman" w:hAnsi="Times New Roman" w:cs="Times New Roman"/>
-        </w:rPr>
-      </w:pPr>
-      <w:r>
-        <w:rPr>
-          <w:rFonts w:ascii="Times New Roman" w:hAnsi="Times New Roman" w:cs="Times New Roman"/>
+      <w:proofErr w:type="spellEnd"/>
+      <w:r>
+        <w:rPr>
+          <w:rFonts w:ascii="Times New Roman" w:hAnsi="Times New Roman" w:cs="Times New Roman"/>
+        </w:rPr>
+        <w:t>→ Product</w:t>
+      </w:r>
+      <w:r>
+        <w:rPr>
+          <w:rFonts w:ascii="Times New Roman" w:hAnsi="Times New Roman" w:cs="Times New Roman"/>
+          <w:highlight w:val="yellow"/>
+        </w:rPr>
+        <w:t>,</w:t>
+      </w:r>
+      <w:r>
+        <w:rPr>
+          <w:rFonts w:ascii="Times New Roman" w:hAnsi="Times New Roman" w:cs="Times New Roman"/>
+          <w:highlight w:val="darkGray"/>
+        </w:rPr>
+        <w:t xml:space="preserve"> quantity</w:t>
+      </w:r>
+      <w:r>
+        <w:rPr>
+          <w:rFonts w:ascii="Times New Roman" w:hAnsi="Times New Roman" w:cs="Times New Roman"/>
+        </w:rPr>
+        <w:t>)</w:t>
+      </w:r>
+    </w:p>
+    <w:p>
+      <w:pPr>
+        <w:jc w:val="both"/>
+        <w:rPr>
+          <w:rFonts w:ascii="Times New Roman" w:hAnsi="Times New Roman" w:cs="Times New Roman"/>
+          <w:highlight w:val="darkGray"/>
+        </w:rPr>
+      </w:pPr>
+      <w:r>
+        <w:rPr>
+          <w:rFonts w:ascii="Times New Roman" w:hAnsi="Times New Roman" w:cs="Times New Roman"/>
+          <w:highlight w:val="darkGray"/>
+        </w:rPr>
+        <w:t xml:space="preserve">{NOT NULL (quantity)} </w:t>
+      </w:r>
+    </w:p>
+    <w:p>
+      <w:pPr>
+        <w:jc w:val="both"/>
+        <w:rPr>
+          <w:rFonts w:ascii="Times New Roman" w:hAnsi="Times New Roman" w:cs="Times New Roman"/>
+        </w:rPr>
+      </w:pPr>
+      <w:r>
+        <w:rPr>
+          <w:rFonts w:ascii="Times New Roman" w:hAnsi="Times New Roman" w:cs="Times New Roman"/>
+          <w:highlight w:val="darkGray"/>
         </w:rPr>
         <w:t>{CHECK (quantity &gt; 0)}</w:t>
       </w:r>
@@ -2342,6 +2683,9 @@
     <w:p>
       <w:pPr>
         <w:jc w:val="both"/>
+        <w:rPr>
+          <w:rFonts w:ascii="Times New Roman" w:hAnsi="Times New Roman" w:cs="Times New Roman"/>
+        </w:rPr>
       </w:pPr>
       <w:r>
         <w:rPr>
@@ -2349,7 +2693,7 @@
           <w:b/>
           <w:bCs/>
         </w:rPr>
-        <w:t>Category</w:t>
+        <w:t>Orders</w:t>
       </w:r>
       <w:r>
         <w:rPr>
@@ -2357,99 +2701,473 @@
         </w:rPr>
         <w:t xml:space="preserve"> (</w:t>
       </w:r>
+      <w:proofErr w:type="spellStart"/>
       <w:r>
         <w:rPr>
           <w:rFonts w:ascii="Times New Roman" w:hAnsi="Times New Roman" w:cs="Times New Roman"/>
           <w:u w:val="single"/>
         </w:rPr>
-        <w:t>id_category</w:t>
-      </w:r>
-      <w:r>
-        <w:rPr>
-          <w:rFonts w:ascii="Times New Roman" w:hAnsi="Times New Roman" w:cs="Times New Roman"/>
-        </w:rPr>
-        <w:t>, name)</w:t>
-      </w:r>
-      <w:r>
+        <w:t>id_order</w:t>
+      </w:r>
+      <w:proofErr w:type="spellEnd"/>
+      <w:r>
+        <w:rPr>
+          <w:rFonts w:ascii="Times New Roman" w:hAnsi="Times New Roman" w:cs="Times New Roman"/>
+        </w:rPr>
+        <w:t xml:space="preserve">, date, </w:t>
+      </w:r>
+      <w:proofErr w:type="spellStart"/>
+      <w:r>
+        <w:rPr>
+          <w:rFonts w:ascii="Times New Roman" w:hAnsi="Times New Roman" w:cs="Times New Roman"/>
+        </w:rPr>
+        <w:t>delv_address</w:t>
+      </w:r>
+      <w:proofErr w:type="spellEnd"/>
+      <w:r>
+        <w:rPr>
+          <w:rFonts w:ascii="Times New Roman" w:hAnsi="Times New Roman" w:cs="Times New Roman"/>
+        </w:rPr>
+        <w:t>,</w:t>
+      </w:r>
+      <w:r>
+        <w:rPr>
+          <w:rFonts w:ascii="Times New Roman" w:hAnsi="Times New Roman" w:cs="Times New Roman"/>
+        </w:rPr>
         <w:t xml:space="preserve"> </w:t>
       </w:r>
-    </w:p>
-    <w:p>
-      <w:pPr>
-        <w:jc w:val="both"/>
-        <w:rPr>
-          <w:rFonts w:ascii="Times New Roman" w:hAnsi="Times New Roman" w:cs="Times New Roman"/>
-        </w:rPr>
-      </w:pPr>
-      <w:r>
-        <w:rPr>
-          <w:rFonts w:ascii="Times New Roman" w:hAnsi="Times New Roman" w:cs="Times New Roman"/>
-        </w:rPr>
-        <w:t>{NOT NULL (name)}</w:t>
-      </w:r>
-    </w:p>
-    <w:p>
-      <w:pPr>
-        <w:jc w:val="both"/>
-      </w:pPr>
+      <w:r>
+        <w:rPr>
+          <w:rFonts w:ascii="Times New Roman" w:hAnsi="Times New Roman" w:cs="Times New Roman"/>
+        </w:rPr>
+        <w:t xml:space="preserve">status, </w:t>
+      </w:r>
+      <w:proofErr w:type="spellStart"/>
+      <w:r>
+        <w:rPr>
+          <w:rFonts w:ascii="Times New Roman" w:hAnsi="Times New Roman" w:cs="Times New Roman"/>
+        </w:rPr>
+        <w:t>customer_id</w:t>
+      </w:r>
+      <w:proofErr w:type="spellEnd"/>
+      <w:r>
+        <w:rPr>
+          <w:rFonts w:ascii="Times New Roman" w:hAnsi="Times New Roman" w:cs="Times New Roman"/>
+        </w:rPr>
+        <w:t xml:space="preserve">→ Customer, </w:t>
+      </w:r>
+      <w:proofErr w:type="spellStart"/>
+      <w:r>
+        <w:rPr>
+          <w:rFonts w:ascii="Times New Roman" w:hAnsi="Times New Roman" w:cs="Times New Roman"/>
+        </w:rPr>
+        <w:t>employee_id</w:t>
+      </w:r>
+      <w:proofErr w:type="spellEnd"/>
+      <w:r>
+        <w:rPr>
+          <w:rFonts w:ascii="Times New Roman" w:hAnsi="Times New Roman" w:cs="Times New Roman"/>
+        </w:rPr>
+        <w:t xml:space="preserve">→ Employee) </w:t>
+      </w:r>
+    </w:p>
+    <w:p>
+      <w:pPr>
+        <w:jc w:val="both"/>
+        <w:rPr>
+          <w:rFonts w:ascii="Times New Roman" w:hAnsi="Times New Roman" w:cs="Times New Roman"/>
+        </w:rPr>
+      </w:pPr>
+      <w:r>
+        <w:rPr>
+          <w:rFonts w:ascii="Times New Roman" w:hAnsi="Times New Roman" w:cs="Times New Roman"/>
+        </w:rPr>
+        <w:t xml:space="preserve">{NOT NULL (date, </w:t>
+      </w:r>
+      <w:proofErr w:type="spellStart"/>
+      <w:r>
+        <w:rPr>
+          <w:rFonts w:ascii="Times New Roman" w:hAnsi="Times New Roman" w:cs="Times New Roman"/>
+        </w:rPr>
+        <w:t>customer_id</w:t>
+      </w:r>
+      <w:proofErr w:type="spellEnd"/>
+      <w:r>
+        <w:rPr>
+          <w:rFonts w:ascii="Times New Roman" w:hAnsi="Times New Roman" w:cs="Times New Roman"/>
+        </w:rPr>
+        <w:t xml:space="preserve">, </w:t>
+      </w:r>
+      <w:proofErr w:type="spellStart"/>
+      <w:r>
+        <w:rPr>
+          <w:rFonts w:ascii="Times New Roman" w:hAnsi="Times New Roman" w:cs="Times New Roman"/>
+        </w:rPr>
+        <w:t>delv_address</w:t>
+      </w:r>
+      <w:proofErr w:type="spellEnd"/>
+      <w:r>
+        <w:rPr>
+          <w:rFonts w:ascii="Times New Roman" w:hAnsi="Times New Roman" w:cs="Times New Roman"/>
+        </w:rPr>
+        <w:t xml:space="preserve">, </w:t>
+      </w:r>
+      <w:proofErr w:type="spellStart"/>
+      <w:r>
+        <w:rPr>
+          <w:rFonts w:ascii="Times New Roman" w:hAnsi="Times New Roman" w:cs="Times New Roman"/>
+        </w:rPr>
+        <w:t>employee_id</w:t>
+      </w:r>
+      <w:proofErr w:type="spellEnd"/>
+      <w:r>
+        <w:rPr>
+          <w:rFonts w:ascii="Times New Roman" w:hAnsi="Times New Roman" w:cs="Times New Roman"/>
+        </w:rPr>
+        <w:t>, status)}</w:t>
+      </w:r>
+      <w:r>
+        <w:rPr>
+          <w:rFonts w:ascii="Times New Roman" w:hAnsi="Times New Roman" w:cs="Times New Roman"/>
+        </w:rPr>
+        <w:t xml:space="preserve"> </w:t>
+      </w:r>
+    </w:p>
+    <w:p>
+      <w:pPr>
+        <w:jc w:val="both"/>
+        <w:rPr>
+          <w:rFonts w:ascii="Times New Roman" w:hAnsi="Times New Roman" w:cs="Times New Roman"/>
+        </w:rPr>
+      </w:pPr>
+      <w:r>
+        <w:rPr>
+          <w:rFonts w:ascii="Times New Roman" w:hAnsi="Times New Roman" w:cs="Times New Roman"/>
+        </w:rPr>
+        <w:t>DEFAULT</w:t>
+      </w:r>
+      <w:r>
+        <w:rPr>
+          <w:rFonts w:ascii="Times New Roman" w:hAnsi="Times New Roman" w:cs="Times New Roman"/>
+        </w:rPr>
+        <w:t xml:space="preserve"> </w:t>
+      </w:r>
+      <w:r>
+        <w:rPr>
+          <w:rFonts w:ascii="Times New Roman" w:hAnsi="Times New Roman" w:cs="Times New Roman"/>
+        </w:rPr>
+        <w:t>(status = ‘</w:t>
+      </w:r>
+      <w:r>
+        <w:rPr>
+          <w:rFonts w:ascii="Times New Roman" w:hAnsi="Times New Roman" w:cs="Times New Roman"/>
+        </w:rPr>
+        <w:t>p</w:t>
+      </w:r>
+      <w:r>
+        <w:rPr>
+          <w:rFonts w:ascii="Times New Roman" w:hAnsi="Times New Roman" w:cs="Times New Roman"/>
+        </w:rPr>
+        <w:t>rocessing’)</w:t>
+      </w:r>
+    </w:p>
+    <w:p>
+      <w:pPr>
+        <w:jc w:val="both"/>
+        <w:rPr>
+          <w:rFonts w:ascii="Times New Roman" w:hAnsi="Times New Roman" w:cs="Times New Roman"/>
+        </w:rPr>
+      </w:pPr>
+      <w:r>
+        <w:rPr>
+          <w:rFonts w:ascii="Times New Roman" w:hAnsi="Times New Roman" w:cs="Times New Roman"/>
+        </w:rPr>
+        <w:t>CHECK (status = ‘</w:t>
+      </w:r>
+      <w:r>
+        <w:rPr>
+          <w:rFonts w:ascii="Times New Roman" w:hAnsi="Times New Roman" w:cs="Times New Roman"/>
+        </w:rPr>
+        <w:t>c</w:t>
+      </w:r>
+      <w:r>
+        <w:rPr>
+          <w:rFonts w:ascii="Times New Roman" w:hAnsi="Times New Roman" w:cs="Times New Roman"/>
+        </w:rPr>
+        <w:t>ompleted’ OR status = ‘</w:t>
+      </w:r>
+      <w:r>
+        <w:rPr>
+          <w:rFonts w:ascii="Times New Roman" w:hAnsi="Times New Roman" w:cs="Times New Roman"/>
+        </w:rPr>
+        <w:t>o</w:t>
+      </w:r>
+      <w:r>
+        <w:rPr>
+          <w:rFonts w:ascii="Times New Roman" w:hAnsi="Times New Roman" w:cs="Times New Roman"/>
+        </w:rPr>
+        <w:t xml:space="preserve">n </w:t>
+      </w:r>
+      <w:r>
+        <w:rPr>
+          <w:rFonts w:ascii="Times New Roman" w:hAnsi="Times New Roman" w:cs="Times New Roman"/>
+        </w:rPr>
+        <w:t>h</w:t>
+      </w:r>
+      <w:r>
+        <w:rPr>
+          <w:rFonts w:ascii="Times New Roman" w:hAnsi="Times New Roman" w:cs="Times New Roman"/>
+        </w:rPr>
+        <w:t>old’ OR status = ‘</w:t>
+      </w:r>
+      <w:r>
+        <w:rPr>
+          <w:rFonts w:ascii="Times New Roman" w:hAnsi="Times New Roman" w:cs="Times New Roman"/>
+        </w:rPr>
+        <w:t>pr</w:t>
+      </w:r>
+      <w:r>
+        <w:rPr>
+          <w:rFonts w:ascii="Times New Roman" w:hAnsi="Times New Roman" w:cs="Times New Roman"/>
+        </w:rPr>
+        <w:t>ocessing’)</w:t>
+      </w:r>
+    </w:p>
+    <w:p>
+      <w:pPr>
+        <w:jc w:val="both"/>
+        <w:rPr>
+          <w:rFonts w:ascii="Times New Roman" w:hAnsi="Times New Roman" w:cs="Times New Roman"/>
+        </w:rPr>
+      </w:pPr>
+      <w:proofErr w:type="spellStart"/>
       <w:r>
         <w:rPr>
           <w:rFonts w:ascii="Times New Roman" w:hAnsi="Times New Roman" w:cs="Times New Roman"/>
           <w:b/>
           <w:bCs/>
         </w:rPr>
-        <w:t>Brand</w:t>
-      </w:r>
-      <w:r>
-        <w:rPr>
-          <w:rFonts w:ascii="Times New Roman" w:hAnsi="Times New Roman" w:cs="Times New Roman"/>
-        </w:rPr>
-        <w:t xml:space="preserve"> (</w:t>
-      </w:r>
-      <w:r>
-        <w:rPr>
-          <w:rFonts w:ascii="Times New Roman" w:hAnsi="Times New Roman" w:cs="Times New Roman"/>
-          <w:u w:val="single"/>
-        </w:rPr>
-        <w:t>id_brand</w:t>
-      </w:r>
-      <w:r>
-        <w:rPr>
-          <w:rFonts w:ascii="Times New Roman" w:hAnsi="Times New Roman" w:cs="Times New Roman"/>
-        </w:rPr>
-        <w:t>, name)</w:t>
-      </w:r>
-      <w:r>
-        <w:t xml:space="preserve"> </w:t>
-      </w:r>
-    </w:p>
-    <w:p>
-      <w:pPr>
-        <w:jc w:val="both"/>
-        <w:rPr>
-          <w:rFonts w:ascii="Times New Roman" w:hAnsi="Times New Roman" w:cs="Times New Roman"/>
-        </w:rPr>
-      </w:pPr>
-      <w:r>
-        <w:rPr>
-          <w:rFonts w:ascii="Times New Roman" w:hAnsi="Times New Roman" w:cs="Times New Roman"/>
-        </w:rPr>
-        <w:t>{NOT NULL (name)}</w:t>
-      </w:r>
-    </w:p>
-    <w:p>
-      <w:pPr>
-        <w:jc w:val="both"/>
-        <w:rPr>
-          <w:rFonts w:ascii="Times New Roman" w:hAnsi="Times New Roman" w:cs="Times New Roman"/>
-        </w:rPr>
-      </w:pPr>
+        <w:t>Order</w:t>
+      </w:r>
       <w:r>
         <w:rPr>
           <w:rFonts w:ascii="Times New Roman" w:hAnsi="Times New Roman" w:cs="Times New Roman"/>
           <w:b/>
           <w:bCs/>
         </w:rPr>
+        <w:t>s</w:t>
+      </w:r>
+      <w:r>
+        <w:rPr>
+          <w:rFonts w:ascii="Times New Roman" w:hAnsi="Times New Roman" w:cs="Times New Roman"/>
+          <w:b/>
+          <w:bCs/>
+        </w:rPr>
+        <w:t>Product</w:t>
+      </w:r>
+      <w:proofErr w:type="spellEnd"/>
+      <w:r>
+        <w:rPr>
+          <w:rFonts w:ascii="Times New Roman" w:hAnsi="Times New Roman" w:cs="Times New Roman"/>
+        </w:rPr>
+        <w:t xml:space="preserve"> (</w:t>
+      </w:r>
+      <w:proofErr w:type="spellStart"/>
+      <w:r>
+        <w:rPr>
+          <w:rFonts w:ascii="Times New Roman" w:hAnsi="Times New Roman" w:cs="Times New Roman"/>
+          <w:u w:val="single"/>
+        </w:rPr>
+        <w:t>order_id</w:t>
+      </w:r>
+      <w:proofErr w:type="spellEnd"/>
+      <w:r>
+        <w:rPr>
+          <w:rFonts w:ascii="Times New Roman" w:hAnsi="Times New Roman" w:cs="Times New Roman"/>
+        </w:rPr>
+        <w:t xml:space="preserve">→ Orders, </w:t>
+      </w:r>
+      <w:proofErr w:type="spellStart"/>
+      <w:r>
+        <w:rPr>
+          <w:rFonts w:ascii="Times New Roman" w:hAnsi="Times New Roman" w:cs="Times New Roman"/>
+          <w:u w:val="single"/>
+        </w:rPr>
+        <w:t>product_id</w:t>
+      </w:r>
+      <w:proofErr w:type="spellEnd"/>
+      <w:r>
+        <w:rPr>
+          <w:rFonts w:ascii="Times New Roman" w:hAnsi="Times New Roman" w:cs="Times New Roman"/>
+        </w:rPr>
+        <w:t>→</w:t>
+      </w:r>
+      <w:r>
+        <w:rPr>
+          <w:rFonts w:ascii="Times New Roman" w:hAnsi="Times New Roman" w:cs="Times New Roman"/>
+        </w:rPr>
+        <w:t xml:space="preserve"> Product, </w:t>
+      </w:r>
+      <w:r>
+        <w:rPr>
+          <w:rFonts w:ascii="Times New Roman" w:hAnsi="Times New Roman" w:cs="Times New Roman"/>
+          <w:highlight w:val="darkGray"/>
+        </w:rPr>
+        <w:t>quantity</w:t>
+      </w:r>
+      <w:r>
+        <w:rPr>
+          <w:rFonts w:ascii="Times New Roman" w:hAnsi="Times New Roman" w:cs="Times New Roman"/>
+        </w:rPr>
+        <w:t xml:space="preserve">) </w:t>
+      </w:r>
+    </w:p>
+    <w:p>
+      <w:pPr>
+        <w:jc w:val="both"/>
+        <w:rPr>
+          <w:rFonts w:ascii="Times New Roman" w:hAnsi="Times New Roman" w:cs="Times New Roman"/>
+          <w:highlight w:val="darkGray"/>
+        </w:rPr>
+      </w:pPr>
+      <w:r>
+        <w:rPr>
+          <w:rFonts w:ascii="Times New Roman" w:hAnsi="Times New Roman" w:cs="Times New Roman"/>
+          <w:highlight w:val="darkGray"/>
+        </w:rPr>
+        <w:t xml:space="preserve">{NOT NULL (quantity)} </w:t>
+      </w:r>
+    </w:p>
+    <w:p>
+      <w:pPr>
+        <w:jc w:val="both"/>
+        <w:rPr>
+          <w:rFonts w:ascii="Times New Roman" w:hAnsi="Times New Roman" w:cs="Times New Roman"/>
+        </w:rPr>
+      </w:pPr>
+      <w:r>
+        <w:rPr>
+          <w:rFonts w:ascii="Times New Roman" w:hAnsi="Times New Roman" w:cs="Times New Roman"/>
+          <w:highlight w:val="darkGray"/>
+        </w:rPr>
+        <w:t>{CHECK (quantity &gt; 0)}</w:t>
+      </w:r>
+    </w:p>
+    <w:p>
+      <w:pPr>
+        <w:jc w:val="both"/>
+      </w:pPr>
+      <w:r>
+        <w:rPr>
+          <w:rFonts w:ascii="Times New Roman" w:hAnsi="Times New Roman" w:cs="Times New Roman"/>
+          <w:b/>
+          <w:bCs/>
+        </w:rPr>
+        <w:t>Category</w:t>
+      </w:r>
+      <w:r>
+        <w:rPr>
+          <w:rFonts w:ascii="Times New Roman" w:hAnsi="Times New Roman" w:cs="Times New Roman"/>
+        </w:rPr>
+        <w:t xml:space="preserve"> (</w:t>
+      </w:r>
+      <w:proofErr w:type="spellStart"/>
+      <w:r>
+        <w:rPr>
+          <w:rFonts w:ascii="Times New Roman" w:hAnsi="Times New Roman" w:cs="Times New Roman"/>
+          <w:u w:val="single"/>
+        </w:rPr>
+        <w:t>id_category</w:t>
+      </w:r>
+      <w:proofErr w:type="spellEnd"/>
+      <w:r>
+        <w:rPr>
+          <w:rFonts w:ascii="Times New Roman" w:hAnsi="Times New Roman" w:cs="Times New Roman"/>
+        </w:rPr>
+        <w:t>, name)</w:t>
+      </w:r>
+      <w:r>
+        <w:t xml:space="preserve"> </w:t>
+      </w:r>
+    </w:p>
+    <w:p>
+      <w:pPr>
+        <w:jc w:val="both"/>
+        <w:rPr>
+          <w:rFonts w:ascii="Times New Roman" w:hAnsi="Times New Roman" w:cs="Times New Roman"/>
+        </w:rPr>
+      </w:pPr>
+      <w:r>
+        <w:rPr>
+          <w:rFonts w:ascii="Times New Roman" w:hAnsi="Times New Roman" w:cs="Times New Roman"/>
+        </w:rPr>
+        <w:t>{NOT NULL (name)}</w:t>
+      </w:r>
+    </w:p>
+    <w:p>
+      <w:pPr>
+        <w:jc w:val="both"/>
+      </w:pPr>
+      <w:r>
+        <w:rPr>
+          <w:rFonts w:ascii="Times New Roman" w:hAnsi="Times New Roman" w:cs="Times New Roman"/>
+          <w:b/>
+          <w:bCs/>
+        </w:rPr>
+        <w:t>Brand</w:t>
+      </w:r>
+      <w:r>
+        <w:rPr>
+          <w:rFonts w:ascii="Times New Roman" w:hAnsi="Times New Roman" w:cs="Times New Roman"/>
+        </w:rPr>
+        <w:t xml:space="preserve"> (</w:t>
+      </w:r>
+      <w:proofErr w:type="spellStart"/>
+      <w:r>
+        <w:rPr>
+          <w:rFonts w:ascii="Times New Roman" w:hAnsi="Times New Roman" w:cs="Times New Roman"/>
+          <w:u w:val="single"/>
+        </w:rPr>
+        <w:t>id_brand</w:t>
+      </w:r>
+      <w:proofErr w:type="spellEnd"/>
+      <w:r>
+        <w:rPr>
+          <w:rFonts w:ascii="Times New Roman" w:hAnsi="Times New Roman" w:cs="Times New Roman"/>
+        </w:rPr>
+        <w:t>, name)</w:t>
+      </w:r>
+      <w:r>
+        <w:t xml:space="preserve"> </w:t>
+      </w:r>
+    </w:p>
+    <w:p>
+      <w:pPr>
+        <w:jc w:val="both"/>
+        <w:rPr>
+          <w:rFonts w:ascii="Times New Roman" w:hAnsi="Times New Roman" w:cs="Times New Roman"/>
+        </w:rPr>
+      </w:pPr>
+      <w:r>
+        <w:rPr>
+          <w:rFonts w:ascii="Times New Roman" w:hAnsi="Times New Roman" w:cs="Times New Roman"/>
+        </w:rPr>
+        <w:t>{NOT NULL (name)}</w:t>
+      </w:r>
+    </w:p>
+    <w:p>
+      <w:pPr>
+        <w:jc w:val="both"/>
+        <w:rPr>
+          <w:rFonts w:ascii="Times New Roman" w:hAnsi="Times New Roman" w:cs="Times New Roman"/>
+        </w:rPr>
+      </w:pPr>
+      <w:r>
+        <w:rPr>
+          <w:rFonts w:ascii="Times New Roman" w:hAnsi="Times New Roman" w:cs="Times New Roman"/>
+          <w:b/>
+          <w:bCs/>
+        </w:rPr>
         <w:lastRenderedPageBreak/>
         <w:t>Prescription</w:t>
       </w:r>
@@ -2459,6 +3177,7 @@
         </w:rPr>
         <w:t xml:space="preserve"> (</w:t>
       </w:r>
+      <w:proofErr w:type="spellStart"/>
       <w:r>
         <w:rPr>
           <w:rFonts w:ascii="Times New Roman" w:hAnsi="Times New Roman" w:cs="Times New Roman"/>
@@ -2466,29 +3185,80 @@
         </w:rPr>
         <w:t>id_prescription</w:t>
       </w:r>
-      <w:r>
-        <w:rPr>
-          <w:rFonts w:ascii="Times New Roman" w:hAnsi="Times New Roman" w:cs="Times New Roman"/>
-        </w:rPr>
-        <w:t>, doct_name, benf_name,</w:t>
-      </w:r>
-      <w:r>
-        <w:rPr>
-          <w:rFonts w:ascii="Times New Roman" w:hAnsi="Times New Roman" w:cs="Times New Roman"/>
-        </w:rPr>
-        <w:t xml:space="preserve"> product_id→ Product</w:t>
-      </w:r>
+      <w:proofErr w:type="spellEnd"/>
       <w:r>
         <w:rPr>
           <w:rFonts w:ascii="Times New Roman" w:hAnsi="Times New Roman" w:cs="Times New Roman"/>
         </w:rPr>
         <w:t xml:space="preserve">, </w:t>
       </w:r>
-      <w:r>
-        <w:rPr>
-          <w:rFonts w:ascii="Times New Roman" w:hAnsi="Times New Roman" w:cs="Times New Roman"/>
-        </w:rPr>
-        <w:t>order_id → Orders</w:t>
+      <w:proofErr w:type="spellStart"/>
+      <w:r>
+        <w:rPr>
+          <w:rFonts w:ascii="Times New Roman" w:hAnsi="Times New Roman" w:cs="Times New Roman"/>
+        </w:rPr>
+        <w:t>doct_name</w:t>
+      </w:r>
+      <w:proofErr w:type="spellEnd"/>
+      <w:r>
+        <w:rPr>
+          <w:rFonts w:ascii="Times New Roman" w:hAnsi="Times New Roman" w:cs="Times New Roman"/>
+        </w:rPr>
+        <w:t xml:space="preserve">, </w:t>
+      </w:r>
+      <w:proofErr w:type="spellStart"/>
+      <w:r>
+        <w:rPr>
+          <w:rFonts w:ascii="Times New Roman" w:hAnsi="Times New Roman" w:cs="Times New Roman"/>
+        </w:rPr>
+        <w:t>benf_name</w:t>
+      </w:r>
+      <w:proofErr w:type="spellEnd"/>
+      <w:r>
+        <w:rPr>
+          <w:rFonts w:ascii="Times New Roman" w:hAnsi="Times New Roman" w:cs="Times New Roman"/>
+        </w:rPr>
+        <w:t>,</w:t>
+      </w:r>
+      <w:r>
+        <w:rPr>
+          <w:rFonts w:ascii="Times New Roman" w:hAnsi="Times New Roman" w:cs="Times New Roman"/>
+        </w:rPr>
+        <w:t xml:space="preserve"> </w:t>
+      </w:r>
+      <w:proofErr w:type="spellStart"/>
+      <w:r>
+        <w:rPr>
+          <w:rFonts w:ascii="Times New Roman" w:hAnsi="Times New Roman" w:cs="Times New Roman"/>
+        </w:rPr>
+        <w:t>product_id</w:t>
+      </w:r>
+      <w:proofErr w:type="spellEnd"/>
+      <w:r>
+        <w:rPr>
+          <w:rFonts w:ascii="Times New Roman" w:hAnsi="Times New Roman" w:cs="Times New Roman"/>
+        </w:rPr>
+        <w:t>→ Product</w:t>
+      </w:r>
+      <w:r>
+        <w:rPr>
+          <w:rFonts w:ascii="Times New Roman" w:hAnsi="Times New Roman" w:cs="Times New Roman"/>
+        </w:rPr>
+        <w:t xml:space="preserve">, </w:t>
+      </w:r>
+      <w:proofErr w:type="spellStart"/>
+      <w:r>
+        <w:rPr>
+          <w:rFonts w:ascii="Times New Roman" w:hAnsi="Times New Roman" w:cs="Times New Roman"/>
+        </w:rPr>
+        <w:t>order_id</w:t>
+      </w:r>
+      <w:proofErr w:type="spellEnd"/>
+      <w:r>
+        <w:rPr>
+          <w:rFonts w:ascii="Times New Roman" w:hAnsi="Times New Roman" w:cs="Times New Roman"/>
+        </w:rPr>
+        <w:t xml:space="preserve"> → Orders</w:t>
       </w:r>
       <w:r>
         <w:rPr>
@@ -2514,14 +3284,64 @@
         <w:rPr>
           <w:rFonts w:ascii="Times New Roman" w:hAnsi="Times New Roman" w:cs="Times New Roman"/>
         </w:rPr>
-        <w:t>NULL (doct_name, benf_name,</w:t>
-      </w:r>
-      <w:r>
-        <w:rPr>
-          <w:rFonts w:ascii="Times New Roman" w:hAnsi="Times New Roman" w:cs="Times New Roman"/>
-        </w:rPr>
-        <w:t xml:space="preserve"> product_id, order_id</w:t>
-      </w:r>
+        <w:t>NULL (</w:t>
+      </w:r>
+      <w:proofErr w:type="spellStart"/>
+      <w:r>
+        <w:rPr>
+          <w:rFonts w:ascii="Times New Roman" w:hAnsi="Times New Roman" w:cs="Times New Roman"/>
+        </w:rPr>
+        <w:t>doct_name</w:t>
+      </w:r>
+      <w:proofErr w:type="spellEnd"/>
+      <w:r>
+        <w:rPr>
+          <w:rFonts w:ascii="Times New Roman" w:hAnsi="Times New Roman" w:cs="Times New Roman"/>
+        </w:rPr>
+        <w:t xml:space="preserve">, </w:t>
+      </w:r>
+      <w:proofErr w:type="spellStart"/>
+      <w:r>
+        <w:rPr>
+          <w:rFonts w:ascii="Times New Roman" w:hAnsi="Times New Roman" w:cs="Times New Roman"/>
+        </w:rPr>
+        <w:t>benf_name</w:t>
+      </w:r>
+      <w:proofErr w:type="spellEnd"/>
+      <w:r>
+        <w:rPr>
+          <w:rFonts w:ascii="Times New Roman" w:hAnsi="Times New Roman" w:cs="Times New Roman"/>
+        </w:rPr>
+        <w:t>,</w:t>
+      </w:r>
+      <w:r>
+        <w:rPr>
+          <w:rFonts w:ascii="Times New Roman" w:hAnsi="Times New Roman" w:cs="Times New Roman"/>
+        </w:rPr>
+        <w:t xml:space="preserve"> </w:t>
+      </w:r>
+      <w:proofErr w:type="spellStart"/>
+      <w:r>
+        <w:rPr>
+          <w:rFonts w:ascii="Times New Roman" w:hAnsi="Times New Roman" w:cs="Times New Roman"/>
+        </w:rPr>
+        <w:t>product_id</w:t>
+      </w:r>
+      <w:proofErr w:type="spellEnd"/>
+      <w:r>
+        <w:rPr>
+          <w:rFonts w:ascii="Times New Roman" w:hAnsi="Times New Roman" w:cs="Times New Roman"/>
+        </w:rPr>
+        <w:t xml:space="preserve">, </w:t>
+      </w:r>
+      <w:proofErr w:type="spellStart"/>
+      <w:r>
+        <w:rPr>
+          <w:rFonts w:ascii="Times New Roman" w:hAnsi="Times New Roman" w:cs="Times New Roman"/>
+        </w:rPr>
+        <w:t>order_id</w:t>
+      </w:r>
+      <w:proofErr w:type="spellEnd"/>
       <w:r>
         <w:rPr>
           <w:rFonts w:ascii="Times New Roman" w:hAnsi="Times New Roman" w:cs="Times New Roman"/>
@@ -2531,14 +3351,13 @@
     </w:p>
     <w:p>
       <w:pPr>
-        <w:pStyle w:val="PargrafodaLista"/>
+        <w:pStyle w:val="ListParagraph"/>
         <w:jc w:val="both"/>
         <w:rPr>
           <w:rFonts w:ascii="Times New Roman" w:hAnsi="Times New Roman" w:cs="Times New Roman"/>
           <w:sz w:val="24"/>
           <w:szCs w:val="24"/>
           <w:u w:val="single"/>
-          <w:lang w:val="pt-PT"/>
         </w:rPr>
       </w:pPr>
       <w:r>
@@ -2546,7 +3365,6 @@
           <w:rFonts w:ascii="Times New Roman" w:hAnsi="Times New Roman" w:cs="Times New Roman"/>
           <w:sz w:val="24"/>
           <w:szCs w:val="24"/>
-          <w:lang w:val="pt-PT"/>
         </w:rPr>
         <w:t xml:space="preserve"> </w:t>
       </w:r>
@@ -3738,13 +4556,13 @@
     <w:qFormat/>
     <w:rsid w:val="00311920"/>
   </w:style>
-  <w:style w:type="character" w:default="1" w:styleId="Tipodeletrapredefinidodopargrafo">
+  <w:style w:type="character" w:default="1" w:styleId="DefaultParagraphFont">
     <w:name w:val="Default Paragraph Font"/>
     <w:uiPriority w:val="1"/>
     <w:semiHidden/>
     <w:unhideWhenUsed/>
   </w:style>
-  <w:style w:type="table" w:default="1" w:styleId="Tabelanormal">
+  <w:style w:type="table" w:default="1" w:styleId="TableNormal">
     <w:name w:val="Normal Table"/>
     <w:uiPriority w:val="99"/>
     <w:semiHidden/>
@@ -3759,7 +4577,7 @@
       </w:tblCellMar>
     </w:tblPr>
   </w:style>
-  <w:style w:type="numbering" w:default="1" w:styleId="Semlista">
+  <w:style w:type="numbering" w:default="1" w:styleId="NoList">
     <w:name w:val="No List"/>
     <w:uiPriority w:val="99"/>
     <w:semiHidden/>
@@ -3781,9 +4599,9 @@
       <w:lang w:eastAsia="en-GB"/>
     </w:rPr>
   </w:style>
-  <w:style w:type="character" w:styleId="Hiperligao">
+  <w:style w:type="character" w:styleId="Hyperlink">
     <w:name w:val="Hyperlink"/>
-    <w:basedOn w:val="Tipodeletrapredefinidodopargrafo"/>
+    <w:basedOn w:val="DefaultParagraphFont"/>
     <w:uiPriority w:val="99"/>
     <w:unhideWhenUsed/>
     <w:rsid w:val="007F76C7"/>
@@ -3792,7 +4610,7 @@
       <w:u w:val="single"/>
     </w:rPr>
   </w:style>
-  <w:style w:type="paragraph" w:styleId="PargrafodaLista">
+  <w:style w:type="paragraph" w:styleId="ListParagraph">
     <w:name w:val="List Paragraph"/>
     <w:basedOn w:val="Normal"/>
     <w:uiPriority w:val="34"/>
@@ -3803,9 +4621,9 @@
       <w:contextualSpacing/>
     </w:pPr>
   </w:style>
-  <w:style w:type="character" w:styleId="MenoNoResolvida">
+  <w:style w:type="character" w:styleId="UnresolvedMention">
     <w:name w:val="Unresolved Mention"/>
-    <w:basedOn w:val="Tipodeletrapredefinidodopargrafo"/>
+    <w:basedOn w:val="DefaultParagraphFont"/>
     <w:uiPriority w:val="99"/>
     <w:semiHidden/>
     <w:unhideWhenUsed/>
@@ -3817,7 +4635,7 @@
   </w:style>
   <w:style w:type="character" w:customStyle="1" w:styleId="cf01">
     <w:name w:val="cf01"/>
-    <w:basedOn w:val="Tipodeletrapredefinidodopargrafo"/>
+    <w:basedOn w:val="DefaultParagraphFont"/>
     <w:rsid w:val="00C35386"/>
     <w:rPr>
       <w:rFonts w:ascii="Segoe UI" w:hAnsi="Segoe UI" w:cs="Segoe UI" w:hint="default"/>
@@ -3825,9 +4643,9 @@
       <w:szCs w:val="18"/>
     </w:rPr>
   </w:style>
-  <w:style w:type="character" w:styleId="Refdecomentrio">
+  <w:style w:type="character" w:styleId="CommentReference">
     <w:name w:val="annotation reference"/>
-    <w:basedOn w:val="Tipodeletrapredefinidodopargrafo"/>
+    <w:basedOn w:val="DefaultParagraphFont"/>
     <w:uiPriority w:val="99"/>
     <w:semiHidden/>
     <w:unhideWhenUsed/>
@@ -3837,10 +4655,10 @@
       <w:szCs w:val="16"/>
     </w:rPr>
   </w:style>
-  <w:style w:type="paragraph" w:styleId="Textodecomentrio">
+  <w:style w:type="paragraph" w:styleId="CommentText">
     <w:name w:val="annotation text"/>
     <w:basedOn w:val="Normal"/>
-    <w:link w:val="TextodecomentrioCarter"/>
+    <w:link w:val="CommentTextChar"/>
     <w:uiPriority w:val="99"/>
     <w:unhideWhenUsed/>
     <w:rsid w:val="004F5FDF"/>
@@ -3852,10 +4670,10 @@
       <w:szCs w:val="20"/>
     </w:rPr>
   </w:style>
-  <w:style w:type="character" w:customStyle="1" w:styleId="TextodecomentrioCarter">
-    <w:name w:val="Texto de comentário Caráter"/>
-    <w:basedOn w:val="Tipodeletrapredefinidodopargrafo"/>
-    <w:link w:val="Textodecomentrio"/>
+  <w:style w:type="character" w:customStyle="1" w:styleId="CommentTextChar">
+    <w:name w:val="Comment Text Char"/>
+    <w:basedOn w:val="DefaultParagraphFont"/>
+    <w:link w:val="CommentText"/>
     <w:uiPriority w:val="99"/>
     <w:rsid w:val="004F5FDF"/>
     <w:rPr>
@@ -3863,11 +4681,11 @@
       <w:szCs w:val="20"/>
     </w:rPr>
   </w:style>
-  <w:style w:type="paragraph" w:styleId="Assuntodecomentrio">
+  <w:style w:type="paragraph" w:styleId="CommentSubject">
     <w:name w:val="annotation subject"/>
-    <w:basedOn w:val="Textodecomentrio"/>
-    <w:next w:val="Textodecomentrio"/>
-    <w:link w:val="AssuntodecomentrioCarter"/>
+    <w:basedOn w:val="CommentText"/>
+    <w:next w:val="CommentText"/>
+    <w:link w:val="CommentSubjectChar"/>
     <w:uiPriority w:val="99"/>
     <w:semiHidden/>
     <w:unhideWhenUsed/>
@@ -3877,10 +4695,10 @@
       <w:bCs/>
     </w:rPr>
   </w:style>
-  <w:style w:type="character" w:customStyle="1" w:styleId="AssuntodecomentrioCarter">
-    <w:name w:val="Assunto de comentário Caráter"/>
-    <w:basedOn w:val="TextodecomentrioCarter"/>
-    <w:link w:val="Assuntodecomentrio"/>
+  <w:style w:type="character" w:customStyle="1" w:styleId="CommentSubjectChar">
+    <w:name w:val="Comment Subject Char"/>
+    <w:basedOn w:val="CommentTextChar"/>
+    <w:link w:val="CommentSubject"/>
     <w:uiPriority w:val="99"/>
     <w:semiHidden/>
     <w:rsid w:val="004F5FDF"/>

</xml_diff>

<commit_message>
PRESCRIPTION_ACTION mesmo probelama que o registo
</commit_message>
<xml_diff>
--- a/documentos/Relatório_1.docx
+++ b/documentos/Relatório_1.docx
@@ -52,7 +52,7 @@
                     </pic:cNvPicPr>
                   </pic:nvPicPr>
                   <pic:blipFill>
-                    <a:blip r:embed="rId5" cstate="print">
+                    <a:blip r:embed="rId6" cstate="print">
                       <a:extLst>
                         <a:ext uri="{28A0092B-C50C-407E-A947-70E740481C1C}">
                           <a14:useLocalDpi xmlns:a14="http://schemas.microsoft.com/office/drawing/2010/main" val="0"/>
@@ -880,8 +880,16 @@
         <w:rPr>
           <w:rFonts w:ascii="Times New Roman" w:hAnsi="Times New Roman" w:cs="Times New Roman"/>
         </w:rPr>
-        <w:t xml:space="preserve"> and an identification number that is assigned to him after his registration;</w:t>
-      </w:r>
+        <w:t xml:space="preserve"> and an identification number that is assigned to him after his </w:t>
+      </w:r>
+      <w:proofErr w:type="gramStart"/>
+      <w:r>
+        <w:rPr>
+          <w:rFonts w:ascii="Times New Roman" w:hAnsi="Times New Roman" w:cs="Times New Roman"/>
+        </w:rPr>
+        <w:t>registration;</w:t>
+      </w:r>
+      <w:proofErr w:type="gramEnd"/>
     </w:p>
     <w:p>
       <w:pPr>
@@ -908,8 +916,16 @@
         <w:rPr>
           <w:rFonts w:ascii="Times New Roman" w:hAnsi="Times New Roman" w:cs="Times New Roman"/>
         </w:rPr>
-        <w:t xml:space="preserve"> an identification number, name, price and description must be stored;</w:t>
-      </w:r>
+        <w:t xml:space="preserve"> an identification number, name, price and description must be </w:t>
+      </w:r>
+      <w:proofErr w:type="gramStart"/>
+      <w:r>
+        <w:rPr>
+          <w:rFonts w:ascii="Times New Roman" w:hAnsi="Times New Roman" w:cs="Times New Roman"/>
+        </w:rPr>
+        <w:t>stored;</w:t>
+      </w:r>
+      <w:proofErr w:type="gramEnd"/>
     </w:p>
     <w:p>
       <w:pPr>
@@ -928,8 +944,16 @@
         <w:rPr>
           <w:rFonts w:ascii="Times New Roman" w:hAnsi="Times New Roman" w:cs="Times New Roman"/>
         </w:rPr>
-        <w:t>covid-19</w:t>
-      </w:r>
+        <w:t>covid-</w:t>
+      </w:r>
+      <w:proofErr w:type="gramStart"/>
+      <w:r>
+        <w:rPr>
+          <w:rFonts w:ascii="Times New Roman" w:hAnsi="Times New Roman" w:cs="Times New Roman"/>
+        </w:rPr>
+        <w:t>19</w:t>
+      </w:r>
+      <w:proofErr w:type="gramEnd"/>
       <w:r>
         <w:rPr>
           <w:rFonts w:ascii="Times New Roman" w:hAnsi="Times New Roman" w:cs="Times New Roman"/>
@@ -948,7 +972,14 @@
         <w:rPr>
           <w:rFonts w:ascii="Times New Roman" w:hAnsi="Times New Roman" w:cs="Times New Roman"/>
         </w:rPr>
-        <w:t xml:space="preserve"> an identification number and name must be stored. A product belongs to a single category but there may be a category with no associated products or have several associated products</w:t>
+        <w:t xml:space="preserve"> an identification number and name must be stored. A product belongs to a single category but there may be a category with no associated products or have several associated </w:t>
+      </w:r>
+      <w:proofErr w:type="gramStart"/>
+      <w:r>
+        <w:rPr>
+          <w:rFonts w:ascii="Times New Roman" w:hAnsi="Times New Roman" w:cs="Times New Roman"/>
+        </w:rPr>
+        <w:t>products</w:t>
       </w:r>
       <w:r>
         <w:rPr>
@@ -956,6 +987,7 @@
         </w:rPr>
         <w:t>;</w:t>
       </w:r>
+      <w:proofErr w:type="gramEnd"/>
     </w:p>
     <w:p>
       <w:pPr>
@@ -1026,6 +1058,7 @@
         </w:rPr>
         <w:t xml:space="preserve">a single </w:t>
       </w:r>
+      <w:proofErr w:type="gramStart"/>
       <w:r>
         <w:rPr>
           <w:rFonts w:ascii="Times New Roman" w:hAnsi="Times New Roman" w:cs="Times New Roman"/>
@@ -1038,6 +1071,7 @@
         </w:rPr>
         <w:t>;</w:t>
       </w:r>
+      <w:proofErr w:type="gramEnd"/>
     </w:p>
     <w:p>
       <w:pPr>
@@ -1124,8 +1158,16 @@
         <w:rPr>
           <w:rFonts w:ascii="Times New Roman" w:hAnsi="Times New Roman" w:cs="Times New Roman"/>
         </w:rPr>
-        <w:t xml:space="preserve"> wrote the prescription;</w:t>
-      </w:r>
+        <w:t xml:space="preserve"> wrote the </w:t>
+      </w:r>
+      <w:proofErr w:type="gramStart"/>
+      <w:r>
+        <w:rPr>
+          <w:rFonts w:ascii="Times New Roman" w:hAnsi="Times New Roman" w:cs="Times New Roman"/>
+        </w:rPr>
+        <w:t>prescription;</w:t>
+      </w:r>
+      <w:proofErr w:type="gramEnd"/>
     </w:p>
     <w:p>
       <w:pPr>
@@ -1170,8 +1212,16 @@
         <w:rPr>
           <w:rFonts w:ascii="Times New Roman" w:hAnsi="Times New Roman" w:cs="Times New Roman"/>
         </w:rPr>
-        <w:t>, role</w:t>
-      </w:r>
+        <w:t xml:space="preserve">, </w:t>
+      </w:r>
+      <w:proofErr w:type="gramStart"/>
+      <w:r>
+        <w:rPr>
+          <w:rFonts w:ascii="Times New Roman" w:hAnsi="Times New Roman" w:cs="Times New Roman"/>
+        </w:rPr>
+        <w:t>role</w:t>
+      </w:r>
+      <w:proofErr w:type="gramEnd"/>
       <w:r>
         <w:rPr>
           <w:rFonts w:ascii="Times New Roman" w:hAnsi="Times New Roman" w:cs="Times New Roman"/>
@@ -1248,7 +1298,14 @@
         <w:rPr>
           <w:rFonts w:ascii="Times New Roman" w:hAnsi="Times New Roman" w:cs="Times New Roman"/>
         </w:rPr>
-        <w:t>to several orders</w:t>
+        <w:t xml:space="preserve">to several </w:t>
+      </w:r>
+      <w:proofErr w:type="gramStart"/>
+      <w:r>
+        <w:rPr>
+          <w:rFonts w:ascii="Times New Roman" w:hAnsi="Times New Roman" w:cs="Times New Roman"/>
+        </w:rPr>
+        <w:t>orders</w:t>
       </w:r>
       <w:r>
         <w:rPr>
@@ -1256,6 +1313,7 @@
         </w:rPr>
         <w:t>;</w:t>
       </w:r>
+      <w:proofErr w:type="gramEnd"/>
     </w:p>
     <w:p>
       <w:pPr>
@@ -1282,7 +1340,21 @@
         <w:rPr>
           <w:rFonts w:ascii="Times New Roman" w:hAnsi="Times New Roman" w:cs="Times New Roman"/>
         </w:rPr>
-        <w:t>, a unique code, company name, address, e-mail and a phone number should be stored. A supplier sells several products of several categories</w:t>
+        <w:t xml:space="preserve">, a unique code, company name, address, </w:t>
+      </w:r>
+      <w:proofErr w:type="gramStart"/>
+      <w:r>
+        <w:rPr>
+          <w:rFonts w:ascii="Times New Roman" w:hAnsi="Times New Roman" w:cs="Times New Roman"/>
+        </w:rPr>
+        <w:t>e-mail</w:t>
+      </w:r>
+      <w:proofErr w:type="gramEnd"/>
+      <w:r>
+        <w:rPr>
+          <w:rFonts w:ascii="Times New Roman" w:hAnsi="Times New Roman" w:cs="Times New Roman"/>
+        </w:rPr>
+        <w:t xml:space="preserve"> and a phone number should be stored. A supplier sells several products of several categories</w:t>
       </w:r>
       <w:r>
         <w:rPr>
@@ -1290,12 +1362,21 @@
         </w:rPr>
         <w:t xml:space="preserve">; </w:t>
       </w:r>
+      <w:proofErr w:type="gramStart"/>
       <w:r>
         <w:rPr>
           <w:rFonts w:ascii="Times New Roman" w:hAnsi="Times New Roman" w:cs="Times New Roman"/>
           <w:highlight w:val="darkGray"/>
         </w:rPr>
-        <w:t>so there is a minimum quantity of products</w:t>
+        <w:t>so</w:t>
+      </w:r>
+      <w:proofErr w:type="gramEnd"/>
+      <w:r>
+        <w:rPr>
+          <w:rFonts w:ascii="Times New Roman" w:hAnsi="Times New Roman" w:cs="Times New Roman"/>
+          <w:highlight w:val="darkGray"/>
+        </w:rPr>
+        <w:t xml:space="preserve"> there is a minimum quantity of products</w:t>
       </w:r>
       <w:r>
         <w:rPr>
@@ -1476,7 +1557,14 @@
         <w:rPr>
           <w:rFonts w:ascii="Times New Roman" w:hAnsi="Times New Roman" w:cs="Times New Roman"/>
         </w:rPr>
-        <w:t xml:space="preserve"> one product can belong to several orders</w:t>
+        <w:t xml:space="preserve"> one product can belong to several </w:t>
+      </w:r>
+      <w:proofErr w:type="gramStart"/>
+      <w:r>
+        <w:rPr>
+          <w:rFonts w:ascii="Times New Roman" w:hAnsi="Times New Roman" w:cs="Times New Roman"/>
+        </w:rPr>
+        <w:t>orders</w:t>
       </w:r>
       <w:r>
         <w:rPr>
@@ -1484,6 +1572,7 @@
         </w:rPr>
         <w:t>;</w:t>
       </w:r>
+      <w:proofErr w:type="gramEnd"/>
     </w:p>
     <w:p>
       <w:pPr>
@@ -1647,7 +1736,7 @@
                     </pic:cNvPicPr>
                   </pic:nvPicPr>
                   <pic:blipFill>
-                    <a:blip r:embed="rId6">
+                    <a:blip r:embed="rId7">
                       <a:extLst>
                         <a:ext uri="{28A0092B-C50C-407E-A947-70E740481C1C}">
                           <a14:useLocalDpi xmlns:a14="http://schemas.microsoft.com/office/drawing/2010/main" val="0"/>
@@ -2115,14 +2204,22 @@
           <w:rFonts w:ascii="Times New Roman" w:hAnsi="Times New Roman" w:cs="Times New Roman"/>
           <w:lang w:val="pt-PT"/>
         </w:rPr>
-        <w:t>VAT_num</w:t>
-      </w:r>
-      <w:proofErr w:type="spellEnd"/>
+        <w:t>VAT_</w:t>
+      </w:r>
+      <w:proofErr w:type="gramStart"/>
       <w:r>
         <w:rPr>
           <w:rFonts w:ascii="Times New Roman" w:hAnsi="Times New Roman" w:cs="Times New Roman"/>
           <w:lang w:val="pt-PT"/>
         </w:rPr>
+        <w:t>num</w:t>
+      </w:r>
+      <w:proofErr w:type="spellEnd"/>
+      <w:r>
+        <w:rPr>
+          <w:rFonts w:ascii="Times New Roman" w:hAnsi="Times New Roman" w:cs="Times New Roman"/>
+          <w:lang w:val="pt-PT"/>
+        </w:rPr>
         <w:t xml:space="preserve">, </w:t>
       </w:r>
       <w:proofErr w:type="spellStart"/>
@@ -2131,7 +2228,15 @@
           <w:rFonts w:ascii="Times New Roman" w:hAnsi="Times New Roman" w:cs="Times New Roman"/>
           <w:lang w:val="pt-PT"/>
         </w:rPr>
-        <w:t>phone_num</w:t>
+        <w:t>phone</w:t>
+      </w:r>
+      <w:proofErr w:type="gramEnd"/>
+      <w:r>
+        <w:rPr>
+          <w:rFonts w:ascii="Times New Roman" w:hAnsi="Times New Roman" w:cs="Times New Roman"/>
+          <w:lang w:val="pt-PT"/>
+        </w:rPr>
+        <w:t>_num</w:t>
       </w:r>
       <w:proofErr w:type="spellEnd"/>
       <w:r>
@@ -2368,7 +2473,28 @@
         <w:rPr>
           <w:rFonts w:ascii="Times New Roman" w:hAnsi="Times New Roman" w:cs="Times New Roman"/>
         </w:rPr>
-        <w:t xml:space="preserve">→ Brand) </w:t>
+        <w:t>→ Brand</w:t>
+      </w:r>
+      <w:r>
+        <w:rPr>
+          <w:rFonts w:ascii="Times New Roman" w:hAnsi="Times New Roman" w:cs="Times New Roman"/>
+        </w:rPr>
+        <w:t xml:space="preserve">, </w:t>
+      </w:r>
+      <w:proofErr w:type="spellStart"/>
+      <w:r>
+        <w:rPr>
+          <w:rFonts w:ascii="Times New Roman" w:hAnsi="Times New Roman" w:cs="Times New Roman"/>
+          <w:highlight w:val="yellow"/>
+        </w:rPr>
+        <w:t>image_path</w:t>
+      </w:r>
+      <w:proofErr w:type="spellEnd"/>
+      <w:r>
+        <w:rPr>
+          <w:rFonts w:ascii="Times New Roman" w:hAnsi="Times New Roman" w:cs="Times New Roman"/>
+        </w:rPr>
+        <w:t xml:space="preserve">) </w:t>
       </w:r>
     </w:p>
     <w:p>
@@ -4913,4 +5039,16 @@
     </a:ext>
   </a:extLst>
 </a:theme>
+</file>
+
+<file path=customXml/item1.xml><?xml version="1.0" encoding="utf-8"?>
+<b:Sources xmlns:b="http://schemas.openxmlformats.org/officeDocument/2006/bibliography" xmlns="http://schemas.openxmlformats.org/officeDocument/2006/bibliography" SelectedStyle="\APASixthEditionOfficeOnline.xsl" StyleName="APA" Version="6"/>
+</file>
+
+<file path=customXml/itemProps1.xml><?xml version="1.0" encoding="utf-8"?>
+<ds:datastoreItem xmlns:ds="http://schemas.openxmlformats.org/officeDocument/2006/customXml" ds:itemID="{C634B423-19F0-4386-8EB8-9F351E8F4289}">
+  <ds:schemaRefs>
+    <ds:schemaRef ds:uri="http://schemas.openxmlformats.org/officeDocument/2006/bibliography"/>
+  </ds:schemaRefs>
+</ds:datastoreItem>
 </file>
</xml_diff>